<commit_message>
Static scenario analysis - cascade plots
</commit_message>
<xml_diff>
--- a/documentation/interim/Baseline Transmission Model.docx
+++ b/documentation/interim/Baseline Transmission Model.docx
@@ -13,10 +13,16 @@
           <w:rFonts w:ascii="Calibri" w:hAnsi="Calibri" w:cs="Calibri"/>
         </w:rPr>
         <w:drawing>
-          <wp:inline distT="0" distB="0" distL="0" distR="0" wp14:anchorId="4DEA0951" wp14:editId="08D6D447">
-            <wp:extent cx="5731510" cy="2713355"/>
-            <wp:effectExtent l="0" t="0" r="0" b="4445"/>
-            <wp:docPr id="1999088625" name="Picture 1"/>
+          <wp:inline distT="0" distB="0" distL="0" distR="0" wp14:anchorId="58086B0E" wp14:editId="150DEEA2">
+            <wp:extent cx="5731510" cy="2504440"/>
+            <wp:effectExtent l="0" t="0" r="0" b="0"/>
+            <wp:docPr id="4" name="Picture 3" descr="A diagram of a diagram&#10;&#10;Description automatically generated">
+              <a:extLst xmlns:a="http://schemas.openxmlformats.org/drawingml/2006/main">
+                <a:ext uri="{FF2B5EF4-FFF2-40B4-BE49-F238E27FC236}">
+                  <a16:creationId xmlns:a16="http://schemas.microsoft.com/office/drawing/2014/main" id="{4E824581-D73E-185E-676E-F3DFE06C180C}"/>
+                </a:ext>
+              </a:extLst>
+            </wp:docPr>
             <wp:cNvGraphicFramePr>
               <a:graphicFrameLocks xmlns:a="http://schemas.openxmlformats.org/drawingml/2006/main" noChangeAspect="1"/>
             </wp:cNvGraphicFramePr>
@@ -24,19 +30,26 @@
               <a:graphicData uri="http://schemas.openxmlformats.org/drawingml/2006/picture">
                 <pic:pic xmlns:pic="http://schemas.openxmlformats.org/drawingml/2006/picture">
                   <pic:nvPicPr>
-                    <pic:cNvPr id="1999088625" name=""/>
-                    <pic:cNvPicPr/>
+                    <pic:cNvPr id="4" name="Picture 3" descr="A diagram of a diagram&#10;&#10;Description automatically generated">
+                      <a:extLst>
+                        <a:ext uri="{FF2B5EF4-FFF2-40B4-BE49-F238E27FC236}">
+                          <a16:creationId xmlns:a16="http://schemas.microsoft.com/office/drawing/2014/main" id="{4E824581-D73E-185E-676E-F3DFE06C180C}"/>
+                        </a:ext>
+                      </a:extLst>
+                    </pic:cNvPr>
+                    <pic:cNvPicPr>
+                      <a:picLocks noChangeAspect="1"/>
+                    </pic:cNvPicPr>
                   </pic:nvPicPr>
-                  <pic:blipFill>
-                    <a:blip r:embed="rId4"/>
-                    <a:stretch>
-                      <a:fillRect/>
-                    </a:stretch>
+                  <pic:blipFill rotWithShape="1">
+                    <a:blip r:embed="rId5"/>
+                    <a:srcRect l="2870" t="2496" r="1066"/>
+                    <a:stretch/>
                   </pic:blipFill>
                   <pic:spPr>
                     <a:xfrm>
                       <a:off x="0" y="0"/>
-                      <a:ext cx="5731510" cy="2713355"/>
+                      <a:ext cx="5731510" cy="2504440"/>
                     </a:xfrm>
                     <a:prstGeom prst="rect">
                       <a:avLst/>
@@ -1179,7 +1192,6 @@
               <w:rPr>
                 <w:rFonts w:ascii="Calibri" w:hAnsi="Calibri" w:cs="Calibri"/>
               </w:rPr>
-              <w:lastRenderedPageBreak/>
               <w:t>Infection</w:t>
             </w:r>
           </w:p>
@@ -1243,23 +1255,7 @@
                     <w:sz w:val="18"/>
                     <w:szCs w:val="18"/>
                   </w:rPr>
-                  <m:t>F</m:t>
-                </m:r>
-                <m:r>
-                  <w:rPr>
-                    <w:rFonts w:ascii="Cambria Math" w:hAnsi="Cambria Math" w:cs="Calibri"/>
-                    <w:sz w:val="18"/>
-                    <w:szCs w:val="18"/>
-                  </w:rPr>
-                  <m:t>orce of infection*Susceptible*(Active/total pop</m:t>
-                </m:r>
-                <m:r>
-                  <w:rPr>
-                    <w:rFonts w:ascii="Cambria Math" w:hAnsi="Cambria Math" w:cs="Calibri"/>
-                    <w:sz w:val="18"/>
-                    <w:szCs w:val="18"/>
-                  </w:rPr>
-                  <m:t>)</m:t>
+                  <m:t>Force of infection*Susceptible*(Active/total pop)</m:t>
                 </m:r>
               </m:oMath>
             </m:oMathPara>
@@ -1313,6 +1309,7 @@
               <w:rPr>
                 <w:rFonts w:ascii="Calibri" w:hAnsi="Calibri" w:cs="Calibri"/>
               </w:rPr>
+              <w:lastRenderedPageBreak/>
               <w:t>Progression</w:t>
             </w:r>
           </w:p>
@@ -1917,23 +1914,7 @@
                     <w:sz w:val="18"/>
                     <w:szCs w:val="18"/>
                   </w:rPr>
-                  <m:t>Susceptible</m:t>
-                </m:r>
-                <m:r>
-                  <w:rPr>
-                    <w:rFonts w:ascii="Cambria Math" w:hAnsi="Cambria Math" w:cs="Calibri"/>
-                    <w:sz w:val="18"/>
-                    <w:szCs w:val="18"/>
-                  </w:rPr>
-                  <m:t>*</m:t>
-                </m:r>
-                <m:r>
-                  <w:rPr>
-                    <w:rFonts w:ascii="Cambria Math" w:hAnsi="Cambria Math" w:cs="Calibri"/>
-                    <w:sz w:val="18"/>
-                    <w:szCs w:val="18"/>
-                  </w:rPr>
-                  <m:t>general mortality</m:t>
+                  <m:t>Susceptible*general mortality</m:t>
                 </m:r>
               </m:oMath>
             </m:oMathPara>
@@ -1991,19 +1972,7 @@
               <w:rPr>
                 <w:rFonts w:ascii="Calibri" w:hAnsi="Calibri" w:cs="Calibri"/>
               </w:rPr>
-              <w:t xml:space="preserve">General deaths in the </w:t>
-            </w:r>
-            <w:r>
-              <w:rPr>
-                <w:rFonts w:ascii="Calibri" w:hAnsi="Calibri" w:cs="Calibri"/>
-              </w:rPr>
-              <w:t>latently infected</w:t>
-            </w:r>
-            <w:r>
-              <w:rPr>
-                <w:rFonts w:ascii="Calibri" w:hAnsi="Calibri" w:cs="Calibri"/>
-              </w:rPr>
-              <w:t xml:space="preserve"> population per month</w:t>
+              <w:t>General deaths in the latently infected population per month</w:t>
             </w:r>
           </w:p>
         </w:tc>
@@ -2047,15 +2016,7 @@
                     <w:sz w:val="18"/>
                     <w:szCs w:val="18"/>
                   </w:rPr>
-                  <m:t>Latent</m:t>
-                </m:r>
-                <m:r>
-                  <w:rPr>
-                    <w:rFonts w:ascii="Cambria Math" w:hAnsi="Cambria Math" w:cs="Calibri"/>
-                    <w:sz w:val="18"/>
-                    <w:szCs w:val="18"/>
-                  </w:rPr>
-                  <m:t>*general mortality</m:t>
+                  <m:t>Latent*general mortality</m:t>
                 </m:r>
               </m:oMath>
             </m:oMathPara>
@@ -2113,19 +2074,7 @@
               <w:rPr>
                 <w:rFonts w:ascii="Calibri" w:hAnsi="Calibri" w:cs="Calibri"/>
               </w:rPr>
-              <w:t xml:space="preserve">General deaths in the </w:t>
-            </w:r>
-            <w:r>
-              <w:rPr>
-                <w:rFonts w:ascii="Calibri" w:hAnsi="Calibri" w:cs="Calibri"/>
-              </w:rPr>
-              <w:t>active TB</w:t>
-            </w:r>
-            <w:r>
-              <w:rPr>
-                <w:rFonts w:ascii="Calibri" w:hAnsi="Calibri" w:cs="Calibri"/>
-              </w:rPr>
-              <w:t xml:space="preserve"> population per month</w:t>
+              <w:t>General deaths in the active TB population per month</w:t>
             </w:r>
           </w:p>
         </w:tc>
@@ -2169,15 +2118,7 @@
                     <w:sz w:val="18"/>
                     <w:szCs w:val="18"/>
                   </w:rPr>
-                  <m:t>Active</m:t>
-                </m:r>
-                <m:r>
-                  <w:rPr>
-                    <w:rFonts w:ascii="Cambria Math" w:hAnsi="Cambria Math" w:cs="Calibri"/>
-                    <w:sz w:val="18"/>
-                    <w:szCs w:val="18"/>
-                  </w:rPr>
-                  <m:t>*general mortality</m:t>
+                  <m:t>Active*general mortality</m:t>
                 </m:r>
               </m:oMath>
             </m:oMathPara>
@@ -2235,19 +2176,7 @@
               <w:rPr>
                 <w:rFonts w:ascii="Calibri" w:hAnsi="Calibri" w:cs="Calibri"/>
               </w:rPr>
-              <w:t xml:space="preserve">General deaths in the </w:t>
-            </w:r>
-            <w:r>
-              <w:rPr>
-                <w:rFonts w:ascii="Calibri" w:hAnsi="Calibri" w:cs="Calibri"/>
-              </w:rPr>
-              <w:t>diagnosed and treated</w:t>
-            </w:r>
-            <w:r>
-              <w:rPr>
-                <w:rFonts w:ascii="Calibri" w:hAnsi="Calibri" w:cs="Calibri"/>
-              </w:rPr>
-              <w:t xml:space="preserve"> population per month</w:t>
+              <w:t>General deaths in the diagnosed and treated population per month</w:t>
             </w:r>
           </w:p>
         </w:tc>
@@ -2291,15 +2220,7 @@
                     <w:sz w:val="18"/>
                     <w:szCs w:val="18"/>
                   </w:rPr>
-                  <m:t>Detected and Treated TB</m:t>
-                </m:r>
-                <m:r>
-                  <w:rPr>
-                    <w:rFonts w:ascii="Cambria Math" w:hAnsi="Cambria Math" w:cs="Calibri"/>
-                    <w:sz w:val="18"/>
-                    <w:szCs w:val="18"/>
-                  </w:rPr>
-                  <m:t>*general mortality</m:t>
+                  <m:t>Detected and Treated TB*general mortality</m:t>
                 </m:r>
               </m:oMath>
             </m:oMathPara>
@@ -2332,6 +2253,1691 @@
         </w:rPr>
       </w:pPr>
     </w:p>
+    <w:p>
+      <w:pPr>
+        <w:rPr>
+          <w:rFonts w:ascii="Calibri" w:hAnsi="Calibri" w:cs="Calibri"/>
+        </w:rPr>
+      </w:pPr>
+    </w:p>
+    <w:p>
+      <w:pPr>
+        <w:rPr>
+          <w:rFonts w:ascii="Calibri" w:hAnsi="Calibri" w:cs="Calibri"/>
+        </w:rPr>
+      </w:pPr>
+    </w:p>
+    <w:p>
+      <w:pPr>
+        <w:rPr>
+          <w:rFonts w:ascii="Calibri" w:hAnsi="Calibri" w:cs="Calibri"/>
+          <w:b/>
+          <w:bCs/>
+        </w:rPr>
+      </w:pPr>
+      <w:r>
+        <w:rPr>
+          <w:rFonts w:ascii="Calibri" w:hAnsi="Calibri" w:cs="Calibri"/>
+          <w:b/>
+          <w:bCs/>
+        </w:rPr>
+        <w:t>Table: Model Parameters</w:t>
+      </w:r>
+    </w:p>
+    <w:p>
+      <w:pPr>
+        <w:rPr>
+          <w:rFonts w:ascii="Calibri" w:hAnsi="Calibri" w:cs="Calibri"/>
+        </w:rPr>
+      </w:pPr>
+    </w:p>
+    <w:tbl>
+      <w:tblPr>
+        <w:tblStyle w:val="TableGrid"/>
+        <w:tblW w:w="9775" w:type="dxa"/>
+        <w:tblLayout w:type="fixed"/>
+        <w:tblLook w:val="04A0" w:firstRow="1" w:lastRow="0" w:firstColumn="1" w:lastColumn="0" w:noHBand="0" w:noVBand="1"/>
+      </w:tblPr>
+      <w:tblGrid>
+        <w:gridCol w:w="1475"/>
+        <w:gridCol w:w="2348"/>
+        <w:gridCol w:w="2126"/>
+        <w:gridCol w:w="1276"/>
+        <w:gridCol w:w="2550"/>
+      </w:tblGrid>
+      <w:tr>
+        <w:trPr>
+          <w:trHeight w:val="570"/>
+        </w:trPr>
+        <w:tc>
+          <w:tcPr>
+            <w:tcW w:w="1475" w:type="dxa"/>
+          </w:tcPr>
+          <w:p>
+            <w:pPr>
+              <w:rPr>
+                <w:rFonts w:ascii="Calibri" w:hAnsi="Calibri" w:cs="Calibri"/>
+                <w:b/>
+                <w:bCs/>
+              </w:rPr>
+            </w:pPr>
+            <w:r>
+              <w:rPr>
+                <w:rFonts w:ascii="Calibri" w:hAnsi="Calibri" w:cs="Calibri"/>
+                <w:b/>
+                <w:bCs/>
+              </w:rPr>
+              <w:t>Model Component</w:t>
+            </w:r>
+          </w:p>
+        </w:tc>
+        <w:tc>
+          <w:tcPr>
+            <w:tcW w:w="2348" w:type="dxa"/>
+          </w:tcPr>
+          <w:p>
+            <w:pPr>
+              <w:rPr>
+                <w:rFonts w:ascii="Calibri" w:hAnsi="Calibri" w:cs="Calibri"/>
+                <w:b/>
+                <w:bCs/>
+              </w:rPr>
+            </w:pPr>
+            <w:r>
+              <w:rPr>
+                <w:rFonts w:ascii="Calibri" w:hAnsi="Calibri" w:cs="Calibri"/>
+                <w:b/>
+                <w:bCs/>
+              </w:rPr>
+              <w:t>Description</w:t>
+            </w:r>
+          </w:p>
+        </w:tc>
+        <w:tc>
+          <w:tcPr>
+            <w:tcW w:w="2126" w:type="dxa"/>
+          </w:tcPr>
+          <w:p>
+            <w:pPr>
+              <w:rPr>
+                <w:rFonts w:ascii="Calibri" w:hAnsi="Calibri" w:cs="Calibri"/>
+                <w:b/>
+                <w:bCs/>
+              </w:rPr>
+            </w:pPr>
+            <w:r>
+              <w:rPr>
+                <w:rFonts w:ascii="Calibri" w:hAnsi="Calibri" w:cs="Calibri"/>
+                <w:b/>
+                <w:bCs/>
+              </w:rPr>
+              <w:t>Value</w:t>
+            </w:r>
+            <w:r>
+              <w:rPr>
+                <w:rFonts w:ascii="Calibri" w:hAnsi="Calibri" w:cs="Calibri"/>
+                <w:b/>
+                <w:bCs/>
+              </w:rPr>
+              <w:t>/Equation</w:t>
+            </w:r>
+          </w:p>
+        </w:tc>
+        <w:tc>
+          <w:tcPr>
+            <w:tcW w:w="1276" w:type="dxa"/>
+          </w:tcPr>
+          <w:p>
+            <w:pPr>
+              <w:rPr>
+                <w:rFonts w:ascii="Calibri" w:hAnsi="Calibri" w:cs="Calibri"/>
+                <w:b/>
+                <w:bCs/>
+              </w:rPr>
+            </w:pPr>
+            <w:r>
+              <w:rPr>
+                <w:rFonts w:ascii="Calibri" w:hAnsi="Calibri" w:cs="Calibri"/>
+                <w:b/>
+                <w:bCs/>
+              </w:rPr>
+              <w:t>Units</w:t>
+            </w:r>
+          </w:p>
+        </w:tc>
+        <w:tc>
+          <w:tcPr>
+            <w:tcW w:w="2550" w:type="dxa"/>
+          </w:tcPr>
+          <w:p>
+            <w:pPr>
+              <w:rPr>
+                <w:rFonts w:ascii="Calibri" w:hAnsi="Calibri" w:cs="Calibri"/>
+                <w:b/>
+                <w:bCs/>
+              </w:rPr>
+            </w:pPr>
+            <w:r>
+              <w:rPr>
+                <w:rFonts w:ascii="Calibri" w:hAnsi="Calibri" w:cs="Calibri"/>
+                <w:b/>
+                <w:bCs/>
+              </w:rPr>
+              <w:t>Source</w:t>
+            </w:r>
+          </w:p>
+        </w:tc>
+      </w:tr>
+      <w:tr>
+        <w:trPr>
+          <w:trHeight w:val="292"/>
+        </w:trPr>
+        <w:tc>
+          <w:tcPr>
+            <w:tcW w:w="1475" w:type="dxa"/>
+          </w:tcPr>
+          <w:p>
+            <w:pPr>
+              <w:rPr>
+                <w:rFonts w:ascii="Calibri" w:hAnsi="Calibri" w:cs="Calibri"/>
+              </w:rPr>
+            </w:pPr>
+            <w:r>
+              <w:rPr>
+                <w:rFonts w:ascii="Calibri" w:hAnsi="Calibri" w:cs="Calibri"/>
+              </w:rPr>
+              <w:t>Birth rate</w:t>
+            </w:r>
+          </w:p>
+        </w:tc>
+        <w:tc>
+          <w:tcPr>
+            <w:tcW w:w="2348" w:type="dxa"/>
+          </w:tcPr>
+          <w:p>
+            <w:pPr>
+              <w:rPr>
+                <w:rFonts w:ascii="Calibri" w:hAnsi="Calibri" w:cs="Calibri"/>
+              </w:rPr>
+            </w:pPr>
+            <w:r>
+              <w:rPr>
+                <w:rFonts w:ascii="Calibri" w:hAnsi="Calibri" w:cs="Calibri"/>
+              </w:rPr>
+              <w:t>The monthly birth rate per individual</w:t>
+            </w:r>
+          </w:p>
+        </w:tc>
+        <w:tc>
+          <w:tcPr>
+            <w:tcW w:w="2126" w:type="dxa"/>
+          </w:tcPr>
+          <w:p>
+            <w:pPr>
+              <w:jc w:val="both"/>
+              <w:rPr>
+                <w:rFonts w:ascii="Calibri" w:hAnsi="Calibri" w:cs="Calibri"/>
+              </w:rPr>
+            </w:pPr>
+            <w:r>
+              <w:rPr>
+                <w:rFonts w:ascii="Calibri" w:hAnsi="Calibri" w:cs="Calibri"/>
+              </w:rPr>
+              <w:t>0.</w:t>
+            </w:r>
+            <w:r>
+              <w:rPr>
+                <w:rFonts w:ascii="Calibri" w:hAnsi="Calibri" w:cs="Calibri"/>
+              </w:rPr>
+              <w:t>028/12</w:t>
+            </w:r>
+          </w:p>
+          <w:p>
+            <w:pPr>
+              <w:jc w:val="both"/>
+              <w:rPr>
+                <w:rFonts w:ascii="Calibri" w:hAnsi="Calibri" w:cs="Calibri"/>
+              </w:rPr>
+            </w:pPr>
+          </w:p>
+        </w:tc>
+        <w:tc>
+          <w:tcPr>
+            <w:tcW w:w="1276" w:type="dxa"/>
+          </w:tcPr>
+          <w:p>
+            <w:pPr>
+              <w:rPr>
+                <w:rFonts w:ascii="Calibri" w:hAnsi="Calibri" w:cs="Calibri"/>
+              </w:rPr>
+            </w:pPr>
+            <w:r>
+              <w:rPr>
+                <w:rFonts w:ascii="Calibri" w:hAnsi="Calibri" w:cs="Calibri"/>
+              </w:rPr>
+              <w:t>1/Month</w:t>
+            </w:r>
+          </w:p>
+        </w:tc>
+        <w:tc>
+          <w:tcPr>
+            <w:tcW w:w="2550" w:type="dxa"/>
+          </w:tcPr>
+          <w:sdt>
+            <w:sdtPr>
+              <w:rPr>
+                <w:rFonts w:ascii="Calibri" w:hAnsi="Calibri" w:cs="Calibri"/>
+                <w:color w:val="000000"/>
+              </w:rPr>
+              <w:tag w:val="MENDELEY_CITATION_v3_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"/>
+              <w:id w:val="-1616595866"/>
+              <w:placeholder>
+                <w:docPart w:val="DefaultPlaceholder_-1854013440"/>
+              </w:placeholder>
+            </w:sdtPr>
+            <w:sdtContent>
+              <w:p>
+                <w:pPr>
+                  <w:rPr>
+                    <w:rFonts w:ascii="Calibri" w:hAnsi="Calibri" w:cs="Calibri"/>
+                  </w:rPr>
+                </w:pPr>
+                <w:r>
+                  <w:rPr>
+                    <w:rFonts w:ascii="Calibri" w:hAnsi="Calibri" w:cs="Calibri"/>
+                    <w:color w:val="000000"/>
+                  </w:rPr>
+                  <w:t>[1]</w:t>
+                </w:r>
+              </w:p>
+            </w:sdtContent>
+          </w:sdt>
+          <w:p>
+            <w:pPr>
+              <w:rPr>
+                <w:rFonts w:ascii="Calibri" w:hAnsi="Calibri" w:cs="Calibri"/>
+              </w:rPr>
+            </w:pPr>
+            <w:r>
+              <w:rPr>
+                <w:rFonts w:ascii="Calibri" w:hAnsi="Calibri" w:cs="Calibri"/>
+              </w:rPr>
+              <w:t>Y</w:t>
+            </w:r>
+            <w:r>
+              <w:rPr>
+                <w:rFonts w:ascii="Calibri" w:hAnsi="Calibri" w:cs="Calibri"/>
+              </w:rPr>
+              <w:t xml:space="preserve">early crude birth rate per 1000 people </w:t>
+            </w:r>
+            <w:r>
+              <w:rPr>
+                <w:rFonts w:ascii="Calibri" w:hAnsi="Calibri" w:cs="Calibri"/>
+              </w:rPr>
+              <w:t xml:space="preserve">in 2021 </w:t>
+            </w:r>
+            <w:r>
+              <w:rPr>
+                <w:rFonts w:ascii="Calibri" w:hAnsi="Calibri" w:cs="Calibri"/>
+              </w:rPr>
+              <w:t>divided by 12</w:t>
+            </w:r>
+            <w:r>
+              <w:rPr>
+                <w:rFonts w:ascii="Calibri" w:hAnsi="Calibri" w:cs="Calibri"/>
+              </w:rPr>
+              <w:t xml:space="preserve"> to acquire a monthly rate</w:t>
+            </w:r>
+          </w:p>
+        </w:tc>
+      </w:tr>
+      <w:tr>
+        <w:trPr>
+          <w:trHeight w:val="585"/>
+        </w:trPr>
+        <w:tc>
+          <w:tcPr>
+            <w:tcW w:w="1475" w:type="dxa"/>
+          </w:tcPr>
+          <w:p>
+            <w:pPr>
+              <w:rPr>
+                <w:rFonts w:ascii="Calibri" w:hAnsi="Calibri" w:cs="Calibri"/>
+              </w:rPr>
+            </w:pPr>
+            <w:r>
+              <w:rPr>
+                <w:rFonts w:ascii="Calibri" w:hAnsi="Calibri" w:cs="Calibri"/>
+              </w:rPr>
+              <w:t>General mortality</w:t>
+            </w:r>
+          </w:p>
+        </w:tc>
+        <w:tc>
+          <w:tcPr>
+            <w:tcW w:w="2348" w:type="dxa"/>
+          </w:tcPr>
+          <w:p>
+            <w:pPr>
+              <w:rPr>
+                <w:rFonts w:ascii="Calibri" w:hAnsi="Calibri" w:cs="Calibri"/>
+              </w:rPr>
+            </w:pPr>
+            <w:r>
+              <w:rPr>
+                <w:rFonts w:ascii="Calibri" w:hAnsi="Calibri" w:cs="Calibri"/>
+              </w:rPr>
+              <w:t xml:space="preserve">The monthly </w:t>
+            </w:r>
+            <w:r>
+              <w:rPr>
+                <w:rFonts w:ascii="Calibri" w:hAnsi="Calibri" w:cs="Calibri"/>
+              </w:rPr>
+              <w:t>crude death</w:t>
+            </w:r>
+            <w:r>
+              <w:rPr>
+                <w:rFonts w:ascii="Calibri" w:hAnsi="Calibri" w:cs="Calibri"/>
+              </w:rPr>
+              <w:t xml:space="preserve"> rate per individual</w:t>
+            </w:r>
+          </w:p>
+        </w:tc>
+        <w:tc>
+          <w:tcPr>
+            <w:tcW w:w="2126" w:type="dxa"/>
+          </w:tcPr>
+          <w:p>
+            <w:pPr>
+              <w:jc w:val="both"/>
+              <w:rPr>
+                <w:rFonts w:ascii="Calibri" w:hAnsi="Calibri" w:cs="Calibri"/>
+              </w:rPr>
+            </w:pPr>
+            <w:r>
+              <w:rPr>
+                <w:rFonts w:ascii="Calibri" w:hAnsi="Calibri" w:cs="Calibri"/>
+              </w:rPr>
+              <w:t>0.008/12</w:t>
+            </w:r>
+          </w:p>
+        </w:tc>
+        <w:tc>
+          <w:tcPr>
+            <w:tcW w:w="1276" w:type="dxa"/>
+          </w:tcPr>
+          <w:p>
+            <w:pPr>
+              <w:rPr>
+                <w:rFonts w:ascii="Calibri" w:hAnsi="Calibri" w:cs="Calibri"/>
+              </w:rPr>
+            </w:pPr>
+            <w:r>
+              <w:rPr>
+                <w:rFonts w:ascii="Calibri" w:hAnsi="Calibri" w:cs="Calibri"/>
+              </w:rPr>
+              <w:t>1/Month</w:t>
+            </w:r>
+          </w:p>
+        </w:tc>
+        <w:tc>
+          <w:tcPr>
+            <w:tcW w:w="2550" w:type="dxa"/>
+          </w:tcPr>
+          <w:sdt>
+            <w:sdtPr>
+              <w:rPr>
+                <w:rFonts w:ascii="Calibri" w:hAnsi="Calibri" w:cs="Calibri"/>
+                <w:color w:val="000000"/>
+              </w:rPr>
+              <w:tag w:val="MENDELEY_CITATION_v3_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"/>
+              <w:id w:val="-729381156"/>
+              <w:placeholder>
+                <w:docPart w:val="59C29D915073124BB8B840F3CF911EFE"/>
+              </w:placeholder>
+            </w:sdtPr>
+            <w:sdtContent>
+              <w:p>
+                <w:pPr>
+                  <w:rPr>
+                    <w:rFonts w:ascii="Calibri" w:hAnsi="Calibri" w:cs="Calibri"/>
+                  </w:rPr>
+                </w:pPr>
+                <w:r>
+                  <w:rPr>
+                    <w:rFonts w:ascii="Calibri" w:hAnsi="Calibri" w:cs="Calibri"/>
+                    <w:color w:val="000000"/>
+                  </w:rPr>
+                  <w:t>[2]</w:t>
+                </w:r>
+              </w:p>
+            </w:sdtContent>
+          </w:sdt>
+          <w:p>
+            <w:pPr>
+              <w:rPr>
+                <w:rFonts w:ascii="Calibri" w:hAnsi="Calibri" w:cs="Calibri"/>
+              </w:rPr>
+            </w:pPr>
+            <w:r>
+              <w:rPr>
+                <w:rFonts w:ascii="Calibri" w:hAnsi="Calibri" w:cs="Calibri"/>
+              </w:rPr>
+              <w:t xml:space="preserve">Yearly crude </w:t>
+            </w:r>
+            <w:r>
+              <w:rPr>
+                <w:rFonts w:ascii="Calibri" w:hAnsi="Calibri" w:cs="Calibri"/>
+              </w:rPr>
+              <w:t>death</w:t>
+            </w:r>
+            <w:r>
+              <w:rPr>
+                <w:rFonts w:ascii="Calibri" w:hAnsi="Calibri" w:cs="Calibri"/>
+              </w:rPr>
+              <w:t xml:space="preserve"> rate per 1000 people in 2021 divided by 12 to acquire a monthly rate</w:t>
+            </w:r>
+          </w:p>
+        </w:tc>
+      </w:tr>
+      <w:tr>
+        <w:trPr>
+          <w:trHeight w:val="278"/>
+        </w:trPr>
+        <w:tc>
+          <w:tcPr>
+            <w:tcW w:w="1475" w:type="dxa"/>
+          </w:tcPr>
+          <w:p>
+            <w:pPr>
+              <w:rPr>
+                <w:rFonts w:ascii="Calibri" w:hAnsi="Calibri" w:cs="Calibri"/>
+              </w:rPr>
+            </w:pPr>
+            <w:r>
+              <w:rPr>
+                <w:rFonts w:ascii="Calibri" w:hAnsi="Calibri" w:cs="Calibri"/>
+              </w:rPr>
+              <w:t>CFR</w:t>
+            </w:r>
+          </w:p>
+        </w:tc>
+        <w:tc>
+          <w:tcPr>
+            <w:tcW w:w="2348" w:type="dxa"/>
+          </w:tcPr>
+          <w:p>
+            <w:pPr>
+              <w:rPr>
+                <w:rFonts w:ascii="Calibri" w:hAnsi="Calibri" w:cs="Calibri"/>
+              </w:rPr>
+            </w:pPr>
+          </w:p>
+        </w:tc>
+        <w:tc>
+          <w:tcPr>
+            <w:tcW w:w="2126" w:type="dxa"/>
+          </w:tcPr>
+          <w:p>
+            <w:pPr>
+              <w:rPr>
+                <w:rFonts w:ascii="Calibri" w:hAnsi="Calibri" w:cs="Calibri"/>
+              </w:rPr>
+            </w:pPr>
+            <w:r>
+              <w:rPr>
+                <w:rFonts w:ascii="Calibri" w:hAnsi="Calibri" w:cs="Calibri"/>
+              </w:rPr>
+              <w:t>0.089/12</w:t>
+            </w:r>
+          </w:p>
+        </w:tc>
+        <w:tc>
+          <w:tcPr>
+            <w:tcW w:w="1276" w:type="dxa"/>
+          </w:tcPr>
+          <w:p>
+            <w:pPr>
+              <w:rPr>
+                <w:rFonts w:ascii="Calibri" w:hAnsi="Calibri" w:cs="Calibri"/>
+              </w:rPr>
+            </w:pPr>
+            <w:r>
+              <w:rPr>
+                <w:rFonts w:ascii="Calibri" w:hAnsi="Calibri" w:cs="Calibri"/>
+              </w:rPr>
+              <w:t>1/Month</w:t>
+            </w:r>
+          </w:p>
+        </w:tc>
+        <w:tc>
+          <w:tcPr>
+            <w:tcW w:w="2550" w:type="dxa"/>
+          </w:tcPr>
+          <w:sdt>
+            <w:sdtPr>
+              <w:rPr>
+                <w:rFonts w:ascii="Calibri" w:hAnsi="Calibri" w:cs="Calibri"/>
+                <w:color w:val="000000"/>
+              </w:rPr>
+              <w:tag w:val="MENDELEY_CITATION_v3_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"/>
+              <w:id w:val="377747951"/>
+              <w:placeholder>
+                <w:docPart w:val="DefaultPlaceholder_-1854013440"/>
+              </w:placeholder>
+            </w:sdtPr>
+            <w:sdtContent>
+              <w:p>
+                <w:pPr>
+                  <w:rPr>
+                    <w:rFonts w:ascii="Calibri" w:hAnsi="Calibri" w:cs="Calibri"/>
+                  </w:rPr>
+                </w:pPr>
+                <w:r>
+                  <w:rPr>
+                    <w:rFonts w:ascii="Calibri" w:hAnsi="Calibri" w:cs="Calibri"/>
+                    <w:color w:val="000000"/>
+                  </w:rPr>
+                  <w:t>[3]</w:t>
+                </w:r>
+              </w:p>
+            </w:sdtContent>
+          </w:sdt>
+          <w:p>
+            <w:pPr>
+              <w:rPr>
+                <w:rFonts w:ascii="Calibri" w:hAnsi="Calibri" w:cs="Calibri"/>
+              </w:rPr>
+            </w:pPr>
+            <w:r>
+              <w:rPr>
+                <w:rFonts w:ascii="Calibri" w:hAnsi="Calibri" w:cs="Calibri"/>
+              </w:rPr>
+              <w:t xml:space="preserve">Per capita mortality hazard of those with TB </w:t>
+            </w:r>
+            <w:r>
+              <w:rPr>
+                <w:rFonts w:ascii="Calibri" w:hAnsi="Calibri" w:cs="Calibri"/>
+              </w:rPr>
+              <w:lastRenderedPageBreak/>
+              <w:t>disease per year, divide by 12 for monthly rate</w:t>
+            </w:r>
+          </w:p>
+        </w:tc>
+      </w:tr>
+      <w:tr>
+        <w:trPr>
+          <w:trHeight w:val="585"/>
+        </w:trPr>
+        <w:tc>
+          <w:tcPr>
+            <w:tcW w:w="1475" w:type="dxa"/>
+          </w:tcPr>
+          <w:p>
+            <w:pPr>
+              <w:rPr>
+                <w:rFonts w:ascii="Calibri" w:hAnsi="Calibri" w:cs="Calibri"/>
+              </w:rPr>
+            </w:pPr>
+            <w:r>
+              <w:rPr>
+                <w:rFonts w:ascii="Calibri" w:hAnsi="Calibri" w:cs="Calibri"/>
+              </w:rPr>
+              <w:lastRenderedPageBreak/>
+              <w:t>Transmission Rate</w:t>
+            </w:r>
+          </w:p>
+        </w:tc>
+        <w:tc>
+          <w:tcPr>
+            <w:tcW w:w="2348" w:type="dxa"/>
+          </w:tcPr>
+          <w:p>
+            <w:pPr>
+              <w:rPr>
+                <w:rFonts w:ascii="Calibri" w:hAnsi="Calibri" w:cs="Calibri"/>
+                <w:lang w:val="en-ZA"/>
+              </w:rPr>
+            </w:pPr>
+            <w:r>
+              <w:rPr>
+                <w:rFonts w:ascii="Calibri" w:hAnsi="Calibri" w:cs="Calibri"/>
+              </w:rPr>
+              <w:t>Rate at which a susceptible individual may interact with and be infected by an individual with TB</w:t>
+            </w:r>
+          </w:p>
+        </w:tc>
+        <w:tc>
+          <w:tcPr>
+            <w:tcW w:w="2126" w:type="dxa"/>
+          </w:tcPr>
+          <w:p>
+            <w:pPr>
+              <w:jc w:val="both"/>
+              <w:rPr>
+                <w:rFonts w:ascii="Calibri" w:hAnsi="Calibri" w:cs="Calibri"/>
+                <w:lang w:val="en-ZA"/>
+              </w:rPr>
+            </w:pPr>
+            <w:r>
+              <w:rPr>
+                <w:rFonts w:ascii="Calibri" w:hAnsi="Calibri" w:cs="Calibri"/>
+              </w:rPr>
+              <w:t>0.06356</w:t>
+            </w:r>
+          </w:p>
+          <w:p>
+            <w:pPr>
+              <w:jc w:val="both"/>
+              <w:rPr>
+                <w:rFonts w:ascii="Calibri" w:hAnsi="Calibri" w:cs="Calibri"/>
+                <w:sz w:val="18"/>
+                <w:szCs w:val="18"/>
+              </w:rPr>
+            </w:pPr>
+          </w:p>
+        </w:tc>
+        <w:tc>
+          <w:tcPr>
+            <w:tcW w:w="1276" w:type="dxa"/>
+          </w:tcPr>
+          <w:p>
+            <w:pPr>
+              <w:rPr>
+                <w:rFonts w:ascii="Calibri" w:hAnsi="Calibri" w:cs="Calibri"/>
+              </w:rPr>
+            </w:pPr>
+            <w:r>
+              <w:rPr>
+                <w:rFonts w:ascii="Calibri" w:hAnsi="Calibri" w:cs="Calibri"/>
+              </w:rPr>
+              <w:t>1/Month</w:t>
+            </w:r>
+          </w:p>
+        </w:tc>
+        <w:tc>
+          <w:tcPr>
+            <w:tcW w:w="2550" w:type="dxa"/>
+          </w:tcPr>
+          <w:p>
+            <w:pPr>
+              <w:rPr>
+                <w:rFonts w:ascii="Calibri" w:hAnsi="Calibri" w:cs="Calibri"/>
+              </w:rPr>
+            </w:pPr>
+            <w:r>
+              <w:rPr>
+                <w:rFonts w:ascii="Calibri" w:hAnsi="Calibri" w:cs="Calibri"/>
+              </w:rPr>
+              <w:t>Calibrated</w:t>
+            </w:r>
+          </w:p>
+        </w:tc>
+      </w:tr>
+      <w:tr>
+        <w:trPr>
+          <w:trHeight w:val="570"/>
+        </w:trPr>
+        <w:tc>
+          <w:tcPr>
+            <w:tcW w:w="1475" w:type="dxa"/>
+          </w:tcPr>
+          <w:p>
+            <w:pPr>
+              <w:rPr>
+                <w:rFonts w:ascii="Calibri" w:hAnsi="Calibri" w:cs="Calibri"/>
+              </w:rPr>
+            </w:pPr>
+            <w:r>
+              <w:rPr>
+                <w:rFonts w:ascii="Calibri" w:hAnsi="Calibri" w:cs="Calibri"/>
+              </w:rPr>
+              <w:t>Progression Time</w:t>
+            </w:r>
+          </w:p>
+        </w:tc>
+        <w:tc>
+          <w:tcPr>
+            <w:tcW w:w="2348" w:type="dxa"/>
+          </w:tcPr>
+          <w:p>
+            <w:pPr>
+              <w:rPr>
+                <w:rFonts w:ascii="Calibri" w:hAnsi="Calibri" w:cs="Calibri"/>
+              </w:rPr>
+            </w:pPr>
+          </w:p>
+        </w:tc>
+        <w:tc>
+          <w:tcPr>
+            <w:tcW w:w="2126" w:type="dxa"/>
+          </w:tcPr>
+          <w:p>
+            <w:pPr>
+              <w:jc w:val="both"/>
+              <w:rPr>
+                <w:rFonts w:ascii="Calibri" w:hAnsi="Calibri" w:cs="Calibri"/>
+              </w:rPr>
+            </w:pPr>
+          </w:p>
+        </w:tc>
+        <w:tc>
+          <w:tcPr>
+            <w:tcW w:w="1276" w:type="dxa"/>
+          </w:tcPr>
+          <w:p>
+            <w:pPr>
+              <w:rPr>
+                <w:rFonts w:ascii="Calibri" w:hAnsi="Calibri" w:cs="Calibri"/>
+              </w:rPr>
+            </w:pPr>
+          </w:p>
+        </w:tc>
+        <w:tc>
+          <w:tcPr>
+            <w:tcW w:w="2550" w:type="dxa"/>
+          </w:tcPr>
+          <w:p>
+            <w:pPr>
+              <w:rPr>
+                <w:rFonts w:ascii="Calibri" w:hAnsi="Calibri" w:cs="Calibri"/>
+              </w:rPr>
+            </w:pPr>
+          </w:p>
+        </w:tc>
+      </w:tr>
+      <w:tr>
+        <w:trPr>
+          <w:trHeight w:val="585"/>
+        </w:trPr>
+        <w:tc>
+          <w:tcPr>
+            <w:tcW w:w="1475" w:type="dxa"/>
+          </w:tcPr>
+          <w:p>
+            <w:pPr>
+              <w:rPr>
+                <w:rFonts w:ascii="Calibri" w:hAnsi="Calibri" w:cs="Calibri"/>
+              </w:rPr>
+            </w:pPr>
+            <w:r>
+              <w:rPr>
+                <w:rFonts w:ascii="Calibri" w:hAnsi="Calibri" w:cs="Calibri"/>
+              </w:rPr>
+              <w:t>Progression Rate</w:t>
+            </w:r>
+          </w:p>
+        </w:tc>
+        <w:tc>
+          <w:tcPr>
+            <w:tcW w:w="2348" w:type="dxa"/>
+          </w:tcPr>
+          <w:p>
+            <w:pPr>
+              <w:rPr>
+                <w:rFonts w:ascii="Calibri" w:hAnsi="Calibri" w:cs="Calibri"/>
+                <w:lang w:val="en-ZA"/>
+              </w:rPr>
+            </w:pPr>
+            <w:r>
+              <w:rPr>
+                <w:rFonts w:ascii="Calibri" w:hAnsi="Calibri" w:cs="Calibri"/>
+              </w:rPr>
+              <w:t>The rate at which an individual with latent TB moves to having active TB</w:t>
+            </w:r>
+          </w:p>
+        </w:tc>
+        <w:tc>
+          <w:tcPr>
+            <w:tcW w:w="2126" w:type="dxa"/>
+          </w:tcPr>
+          <w:p>
+            <w:pPr>
+              <w:jc w:val="both"/>
+              <w:rPr>
+                <w:rFonts w:ascii="Calibri" w:hAnsi="Calibri" w:cs="Calibri"/>
+                <w:lang w:val="en-ZA"/>
+              </w:rPr>
+            </w:pPr>
+            <w:r>
+              <w:rPr>
+                <w:rFonts w:ascii="Calibri" w:hAnsi="Calibri" w:cs="Calibri"/>
+              </w:rPr>
+              <w:t>0.09566</w:t>
+            </w:r>
+          </w:p>
+          <w:p>
+            <w:pPr>
+              <w:jc w:val="both"/>
+              <w:rPr>
+                <w:rFonts w:ascii="Calibri" w:hAnsi="Calibri" w:cs="Calibri"/>
+              </w:rPr>
+            </w:pPr>
+          </w:p>
+        </w:tc>
+        <w:tc>
+          <w:tcPr>
+            <w:tcW w:w="1276" w:type="dxa"/>
+          </w:tcPr>
+          <w:p>
+            <w:pPr>
+              <w:rPr>
+                <w:rFonts w:ascii="Calibri" w:hAnsi="Calibri" w:cs="Calibri"/>
+              </w:rPr>
+            </w:pPr>
+            <w:r>
+              <w:rPr>
+                <w:rFonts w:ascii="Calibri" w:hAnsi="Calibri" w:cs="Calibri"/>
+              </w:rPr>
+              <w:t>1/Month</w:t>
+            </w:r>
+          </w:p>
+        </w:tc>
+        <w:tc>
+          <w:tcPr>
+            <w:tcW w:w="2550" w:type="dxa"/>
+          </w:tcPr>
+          <w:p>
+            <w:pPr>
+              <w:rPr>
+                <w:rFonts w:ascii="Calibri" w:hAnsi="Calibri" w:cs="Calibri"/>
+              </w:rPr>
+            </w:pPr>
+            <w:r>
+              <w:rPr>
+                <w:rFonts w:ascii="Calibri" w:hAnsi="Calibri" w:cs="Calibri"/>
+              </w:rPr>
+              <w:t>Calibrated</w:t>
+            </w:r>
+          </w:p>
+        </w:tc>
+      </w:tr>
+      <w:tr>
+        <w:trPr>
+          <w:trHeight w:val="570"/>
+        </w:trPr>
+        <w:tc>
+          <w:tcPr>
+            <w:tcW w:w="1475" w:type="dxa"/>
+          </w:tcPr>
+          <w:p>
+            <w:pPr>
+              <w:rPr>
+                <w:rFonts w:ascii="Calibri" w:hAnsi="Calibri" w:cs="Calibri"/>
+              </w:rPr>
+            </w:pPr>
+            <w:r>
+              <w:rPr>
+                <w:rFonts w:ascii="Calibri" w:hAnsi="Calibri" w:cs="Calibri"/>
+              </w:rPr>
+              <w:t>Diagnosis and treatment delay</w:t>
+            </w:r>
+          </w:p>
+        </w:tc>
+        <w:tc>
+          <w:tcPr>
+            <w:tcW w:w="2348" w:type="dxa"/>
+          </w:tcPr>
+          <w:p>
+            <w:pPr>
+              <w:rPr>
+                <w:rFonts w:ascii="Calibri" w:hAnsi="Calibri" w:cs="Calibri"/>
+              </w:rPr>
+            </w:pPr>
+          </w:p>
+        </w:tc>
+        <w:tc>
+          <w:tcPr>
+            <w:tcW w:w="2126" w:type="dxa"/>
+          </w:tcPr>
+          <w:p>
+            <w:pPr>
+              <w:jc w:val="both"/>
+              <w:rPr>
+                <w:rFonts w:ascii="Calibri" w:hAnsi="Calibri" w:cs="Calibri"/>
+              </w:rPr>
+            </w:pPr>
+          </w:p>
+        </w:tc>
+        <w:tc>
+          <w:tcPr>
+            <w:tcW w:w="1276" w:type="dxa"/>
+          </w:tcPr>
+          <w:p>
+            <w:pPr>
+              <w:rPr>
+                <w:rFonts w:ascii="Calibri" w:hAnsi="Calibri" w:cs="Calibri"/>
+              </w:rPr>
+            </w:pPr>
+          </w:p>
+        </w:tc>
+        <w:tc>
+          <w:tcPr>
+            <w:tcW w:w="2550" w:type="dxa"/>
+          </w:tcPr>
+          <w:sdt>
+            <w:sdtPr>
+              <w:rPr>
+                <w:rFonts w:ascii="Calibri" w:hAnsi="Calibri" w:cs="Calibri"/>
+                <w:color w:val="000000"/>
+              </w:rPr>
+              <w:tag w:val="MENDELEY_CITATION_v3_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"/>
+              <w:id w:val="1998759225"/>
+              <w:placeholder>
+                <w:docPart w:val="DefaultPlaceholder_-1854013440"/>
+              </w:placeholder>
+            </w:sdtPr>
+            <w:sdtContent>
+              <w:p>
+                <w:pPr>
+                  <w:rPr>
+                    <w:rFonts w:ascii="Calibri" w:hAnsi="Calibri" w:cs="Calibri"/>
+                  </w:rPr>
+                </w:pPr>
+                <w:r>
+                  <w:rPr>
+                    <w:rFonts w:ascii="Calibri" w:hAnsi="Calibri" w:cs="Calibri"/>
+                    <w:color w:val="000000"/>
+                  </w:rPr>
+                  <w:t>[4]</w:t>
+                </w:r>
+              </w:p>
+            </w:sdtContent>
+          </w:sdt>
+          <w:p>
+            <w:pPr>
+              <w:rPr>
+                <w:rFonts w:ascii="Calibri" w:hAnsi="Calibri" w:cs="Calibri"/>
+              </w:rPr>
+            </w:pPr>
+            <w:r>
+              <w:rPr>
+                <w:rFonts w:ascii="Calibri" w:hAnsi="Calibri" w:cs="Calibri"/>
+              </w:rPr>
+              <w:t>Estimated to be equal to duration of DS-TB treatment</w:t>
+            </w:r>
+          </w:p>
+        </w:tc>
+      </w:tr>
+      <w:tr>
+        <w:trPr>
+          <w:trHeight w:val="143"/>
+        </w:trPr>
+        <w:tc>
+          <w:tcPr>
+            <w:tcW w:w="1475" w:type="dxa"/>
+          </w:tcPr>
+          <w:p>
+            <w:pPr>
+              <w:rPr>
+                <w:rFonts w:ascii="Calibri" w:hAnsi="Calibri" w:cs="Calibri"/>
+              </w:rPr>
+            </w:pPr>
+            <w:r>
+              <w:rPr>
+                <w:rFonts w:ascii="Calibri" w:hAnsi="Calibri" w:cs="Calibri"/>
+              </w:rPr>
+              <w:t>CDR</w:t>
+            </w:r>
+          </w:p>
+        </w:tc>
+        <w:tc>
+          <w:tcPr>
+            <w:tcW w:w="2348" w:type="dxa"/>
+          </w:tcPr>
+          <w:p>
+            <w:pPr>
+              <w:rPr>
+                <w:rFonts w:ascii="Calibri" w:hAnsi="Calibri" w:cs="Calibri"/>
+              </w:rPr>
+            </w:pPr>
+          </w:p>
+        </w:tc>
+        <w:tc>
+          <w:tcPr>
+            <w:tcW w:w="2126" w:type="dxa"/>
+          </w:tcPr>
+          <w:p>
+            <w:pPr>
+              <w:jc w:val="center"/>
+              <w:rPr>
+                <w:rFonts w:ascii="Calibri" w:hAnsi="Calibri" w:cs="Calibri"/>
+                <w:sz w:val="18"/>
+                <w:szCs w:val="18"/>
+              </w:rPr>
+            </w:pPr>
+            <m:oMathPara>
+              <m:oMath>
+                <m:r>
+                  <w:rPr>
+                    <w:rFonts w:ascii="Cambria Math" w:hAnsi="Cambria Math" w:cs="Calibri"/>
+                    <w:sz w:val="18"/>
+                    <w:szCs w:val="18"/>
+                  </w:rPr>
+                  <m:t>(0.46+RAMP(0.0383/12 , 16*12 , 22*12 ))/12</m:t>
+                </m:r>
+              </m:oMath>
+            </m:oMathPara>
+          </w:p>
+        </w:tc>
+        <w:tc>
+          <w:tcPr>
+            <w:tcW w:w="1276" w:type="dxa"/>
+          </w:tcPr>
+          <w:p>
+            <w:pPr>
+              <w:rPr>
+                <w:rFonts w:ascii="Calibri" w:hAnsi="Calibri" w:cs="Calibri"/>
+              </w:rPr>
+            </w:pPr>
+            <w:r>
+              <w:rPr>
+                <w:rFonts w:ascii="Calibri" w:hAnsi="Calibri" w:cs="Calibri"/>
+              </w:rPr>
+              <w:t>1/Month</w:t>
+            </w:r>
+          </w:p>
+        </w:tc>
+        <w:tc>
+          <w:tcPr>
+            <w:tcW w:w="2550" w:type="dxa"/>
+          </w:tcPr>
+          <w:p>
+            <w:pPr>
+              <w:rPr>
+                <w:rFonts w:ascii="Calibri" w:hAnsi="Calibri" w:cs="Calibri"/>
+              </w:rPr>
+            </w:pPr>
+          </w:p>
+        </w:tc>
+      </w:tr>
+      <w:tr>
+        <w:trPr>
+          <w:trHeight w:val="278"/>
+        </w:trPr>
+        <w:tc>
+          <w:tcPr>
+            <w:tcW w:w="1475" w:type="dxa"/>
+          </w:tcPr>
+          <w:p>
+            <w:pPr>
+              <w:rPr>
+                <w:rFonts w:ascii="Calibri" w:hAnsi="Calibri" w:cs="Calibri"/>
+              </w:rPr>
+            </w:pPr>
+            <w:r>
+              <w:rPr>
+                <w:rFonts w:ascii="Calibri" w:hAnsi="Calibri" w:cs="Calibri"/>
+              </w:rPr>
+              <w:t>Relapse rate</w:t>
+            </w:r>
+          </w:p>
+        </w:tc>
+        <w:tc>
+          <w:tcPr>
+            <w:tcW w:w="2348" w:type="dxa"/>
+          </w:tcPr>
+          <w:p>
+            <w:pPr>
+              <w:rPr>
+                <w:rFonts w:ascii="Calibri" w:hAnsi="Calibri" w:cs="Calibri"/>
+                <w:lang w:val="en-ZA"/>
+              </w:rPr>
+            </w:pPr>
+            <w:r>
+              <w:rPr>
+                <w:rFonts w:ascii="Calibri" w:hAnsi="Calibri" w:cs="Calibri"/>
+              </w:rPr>
+              <w:t>Rate at which a person who has previously been treated with TB experiences diseases reactivation</w:t>
+            </w:r>
+          </w:p>
+        </w:tc>
+        <w:tc>
+          <w:tcPr>
+            <w:tcW w:w="2126" w:type="dxa"/>
+          </w:tcPr>
+          <w:p>
+            <w:pPr>
+              <w:jc w:val="both"/>
+              <w:rPr>
+                <w:rFonts w:ascii="Calibri" w:hAnsi="Calibri" w:cs="Calibri"/>
+                <w:lang w:val="en-ZA"/>
+              </w:rPr>
+            </w:pPr>
+            <w:r>
+              <w:rPr>
+                <w:rFonts w:ascii="Calibri" w:hAnsi="Calibri" w:cs="Calibri"/>
+              </w:rPr>
+              <w:t>0.0083138</w:t>
+            </w:r>
+          </w:p>
+        </w:tc>
+        <w:tc>
+          <w:tcPr>
+            <w:tcW w:w="1276" w:type="dxa"/>
+          </w:tcPr>
+          <w:p>
+            <w:pPr>
+              <w:rPr>
+                <w:rFonts w:ascii="Calibri" w:hAnsi="Calibri" w:cs="Calibri"/>
+              </w:rPr>
+            </w:pPr>
+            <w:r>
+              <w:rPr>
+                <w:rFonts w:ascii="Calibri" w:hAnsi="Calibri" w:cs="Calibri"/>
+              </w:rPr>
+              <w:t>1/Month</w:t>
+            </w:r>
+          </w:p>
+        </w:tc>
+        <w:tc>
+          <w:tcPr>
+            <w:tcW w:w="2550" w:type="dxa"/>
+          </w:tcPr>
+          <w:p>
+            <w:pPr>
+              <w:rPr>
+                <w:rFonts w:ascii="Calibri" w:hAnsi="Calibri" w:cs="Calibri"/>
+              </w:rPr>
+            </w:pPr>
+            <w:r>
+              <w:rPr>
+                <w:rFonts w:ascii="Calibri" w:hAnsi="Calibri" w:cs="Calibri"/>
+              </w:rPr>
+              <w:t>Calibrated</w:t>
+            </w:r>
+          </w:p>
+        </w:tc>
+      </w:tr>
+      <w:tr>
+        <w:trPr>
+          <w:trHeight w:val="278"/>
+        </w:trPr>
+        <w:tc>
+          <w:tcPr>
+            <w:tcW w:w="1475" w:type="dxa"/>
+          </w:tcPr>
+          <w:p>
+            <w:pPr>
+              <w:rPr>
+                <w:rFonts w:ascii="Calibri" w:hAnsi="Calibri" w:cs="Calibri"/>
+              </w:rPr>
+            </w:pPr>
+            <w:r>
+              <w:rPr>
+                <w:rFonts w:ascii="Calibri" w:hAnsi="Calibri" w:cs="Calibri"/>
+              </w:rPr>
+              <w:t>Initial Latent</w:t>
+            </w:r>
+          </w:p>
+        </w:tc>
+        <w:tc>
+          <w:tcPr>
+            <w:tcW w:w="2348" w:type="dxa"/>
+          </w:tcPr>
+          <w:p>
+            <w:pPr>
+              <w:rPr>
+                <w:rFonts w:ascii="Calibri" w:hAnsi="Calibri" w:cs="Calibri"/>
+                <w:lang w:val="en-ZA"/>
+              </w:rPr>
+            </w:pPr>
+            <w:r>
+              <w:rPr>
+                <w:rFonts w:ascii="Calibri" w:hAnsi="Calibri" w:cs="Calibri"/>
+              </w:rPr>
+              <w:t>The starting number of individuals with latent TB in the model</w:t>
+            </w:r>
+          </w:p>
+        </w:tc>
+        <w:tc>
+          <w:tcPr>
+            <w:tcW w:w="2126" w:type="dxa"/>
+          </w:tcPr>
+          <w:p>
+            <w:pPr>
+              <w:jc w:val="both"/>
+              <w:rPr>
+                <w:rFonts w:ascii="Calibri" w:hAnsi="Calibri" w:cs="Calibri"/>
+                <w:lang w:val="en-ZA"/>
+              </w:rPr>
+            </w:pPr>
+            <w:r>
+              <w:rPr>
+                <w:rFonts w:ascii="Calibri" w:hAnsi="Calibri" w:cs="Calibri"/>
+              </w:rPr>
+              <w:t>1 732</w:t>
+            </w:r>
+            <w:r>
+              <w:rPr>
+                <w:rFonts w:ascii="Calibri" w:hAnsi="Calibri" w:cs="Calibri"/>
+              </w:rPr>
+              <w:t> </w:t>
+            </w:r>
+            <w:r>
+              <w:rPr>
+                <w:rFonts w:ascii="Calibri" w:hAnsi="Calibri" w:cs="Calibri"/>
+              </w:rPr>
+              <w:t>038</w:t>
+            </w:r>
+          </w:p>
+        </w:tc>
+        <w:tc>
+          <w:tcPr>
+            <w:tcW w:w="1276" w:type="dxa"/>
+          </w:tcPr>
+          <w:p>
+            <w:pPr>
+              <w:rPr>
+                <w:rFonts w:ascii="Calibri" w:hAnsi="Calibri" w:cs="Calibri"/>
+              </w:rPr>
+            </w:pPr>
+            <w:r>
+              <w:rPr>
+                <w:rFonts w:ascii="Calibri" w:hAnsi="Calibri" w:cs="Calibri"/>
+              </w:rPr>
+              <w:t>People</w:t>
+            </w:r>
+          </w:p>
+        </w:tc>
+        <w:tc>
+          <w:tcPr>
+            <w:tcW w:w="2550" w:type="dxa"/>
+          </w:tcPr>
+          <w:p>
+            <w:pPr>
+              <w:rPr>
+                <w:rFonts w:ascii="Calibri" w:hAnsi="Calibri" w:cs="Calibri"/>
+              </w:rPr>
+            </w:pPr>
+            <w:r>
+              <w:rPr>
+                <w:rFonts w:ascii="Calibri" w:hAnsi="Calibri" w:cs="Calibri"/>
+              </w:rPr>
+              <w:t>Calibrated</w:t>
+            </w:r>
+          </w:p>
+        </w:tc>
+      </w:tr>
+      <w:tr>
+        <w:trPr>
+          <w:trHeight w:val="278"/>
+        </w:trPr>
+        <w:tc>
+          <w:tcPr>
+            <w:tcW w:w="1475" w:type="dxa"/>
+          </w:tcPr>
+          <w:p>
+            <w:pPr>
+              <w:rPr>
+                <w:rFonts w:ascii="Calibri" w:hAnsi="Calibri" w:cs="Calibri"/>
+              </w:rPr>
+            </w:pPr>
+            <w:r>
+              <w:rPr>
+                <w:rFonts w:ascii="Calibri" w:hAnsi="Calibri" w:cs="Calibri"/>
+              </w:rPr>
+              <w:t xml:space="preserve">Initial </w:t>
+            </w:r>
+            <w:r>
+              <w:rPr>
+                <w:rFonts w:ascii="Calibri" w:hAnsi="Calibri" w:cs="Calibri"/>
+              </w:rPr>
+              <w:t>Incident</w:t>
+            </w:r>
+          </w:p>
+        </w:tc>
+        <w:tc>
+          <w:tcPr>
+            <w:tcW w:w="2348" w:type="dxa"/>
+          </w:tcPr>
+          <w:p>
+            <w:pPr>
+              <w:rPr>
+                <w:rFonts w:ascii="Calibri" w:hAnsi="Calibri" w:cs="Calibri"/>
+                <w:lang w:val="en-ZA"/>
+              </w:rPr>
+            </w:pPr>
+            <w:r>
+              <w:rPr>
+                <w:rFonts w:ascii="Calibri" w:hAnsi="Calibri" w:cs="Calibri"/>
+              </w:rPr>
+              <w:t xml:space="preserve">The </w:t>
+            </w:r>
+            <w:r>
+              <w:rPr>
+                <w:rFonts w:ascii="Calibri" w:hAnsi="Calibri" w:cs="Calibri"/>
+              </w:rPr>
+              <w:t>starting number</w:t>
+            </w:r>
+            <w:r>
+              <w:rPr>
+                <w:rFonts w:ascii="Calibri" w:hAnsi="Calibri" w:cs="Calibri"/>
+              </w:rPr>
+              <w:t xml:space="preserve"> of individuals </w:t>
+            </w:r>
+            <w:proofErr w:type="gramStart"/>
+            <w:r>
+              <w:rPr>
+                <w:rFonts w:ascii="Calibri" w:hAnsi="Calibri" w:cs="Calibri"/>
+              </w:rPr>
+              <w:t>with  active</w:t>
+            </w:r>
+            <w:proofErr w:type="gramEnd"/>
+            <w:r>
+              <w:rPr>
+                <w:rFonts w:ascii="Calibri" w:hAnsi="Calibri" w:cs="Calibri"/>
+              </w:rPr>
+              <w:t xml:space="preserve"> TB in the model</w:t>
+            </w:r>
+          </w:p>
+        </w:tc>
+        <w:tc>
+          <w:tcPr>
+            <w:tcW w:w="2126" w:type="dxa"/>
+          </w:tcPr>
+          <w:p>
+            <w:pPr>
+              <w:jc w:val="both"/>
+              <w:rPr>
+                <w:rFonts w:ascii="Calibri" w:hAnsi="Calibri" w:cs="Calibri"/>
+                <w:lang w:val="en-ZA"/>
+              </w:rPr>
+            </w:pPr>
+            <w:r>
+              <w:rPr>
+                <w:rFonts w:ascii="Calibri" w:hAnsi="Calibri" w:cs="Calibri"/>
+              </w:rPr>
+              <w:t>1 903</w:t>
+            </w:r>
+            <w:r>
+              <w:rPr>
+                <w:rFonts w:ascii="Calibri" w:hAnsi="Calibri" w:cs="Calibri"/>
+              </w:rPr>
+              <w:t> </w:t>
+            </w:r>
+            <w:r>
+              <w:rPr>
+                <w:rFonts w:ascii="Calibri" w:hAnsi="Calibri" w:cs="Calibri"/>
+              </w:rPr>
+              <w:t>068</w:t>
+            </w:r>
+          </w:p>
+          <w:p>
+            <w:pPr>
+              <w:jc w:val="both"/>
+              <w:rPr>
+                <w:rFonts w:ascii="Calibri" w:hAnsi="Calibri" w:cs="Calibri"/>
+              </w:rPr>
+            </w:pPr>
+          </w:p>
+        </w:tc>
+        <w:tc>
+          <w:tcPr>
+            <w:tcW w:w="1276" w:type="dxa"/>
+          </w:tcPr>
+          <w:p>
+            <w:pPr>
+              <w:rPr>
+                <w:rFonts w:ascii="Calibri" w:hAnsi="Calibri" w:cs="Calibri"/>
+              </w:rPr>
+            </w:pPr>
+            <w:r>
+              <w:rPr>
+                <w:rFonts w:ascii="Calibri" w:hAnsi="Calibri" w:cs="Calibri"/>
+              </w:rPr>
+              <w:t>People</w:t>
+            </w:r>
+          </w:p>
+        </w:tc>
+        <w:tc>
+          <w:tcPr>
+            <w:tcW w:w="2550" w:type="dxa"/>
+          </w:tcPr>
+          <w:p>
+            <w:pPr>
+              <w:rPr>
+                <w:rFonts w:ascii="Calibri" w:hAnsi="Calibri" w:cs="Calibri"/>
+              </w:rPr>
+            </w:pPr>
+            <w:r>
+              <w:rPr>
+                <w:rFonts w:ascii="Calibri" w:hAnsi="Calibri" w:cs="Calibri"/>
+              </w:rPr>
+              <w:t>Calibrated</w:t>
+            </w:r>
+          </w:p>
+        </w:tc>
+      </w:tr>
+    </w:tbl>
+    <w:p>
+      <w:pPr>
+        <w:rPr>
+          <w:rFonts w:ascii="Calibri" w:hAnsi="Calibri" w:cs="Calibri"/>
+        </w:rPr>
+      </w:pPr>
+    </w:p>
+    <w:p>
+      <w:pPr>
+        <w:rPr>
+          <w:rFonts w:ascii="Calibri" w:hAnsi="Calibri" w:cs="Calibri"/>
+        </w:rPr>
+      </w:pPr>
+    </w:p>
+    <w:p>
+      <w:pPr>
+        <w:rPr>
+          <w:rFonts w:ascii="Calibri" w:hAnsi="Calibri" w:cs="Calibri"/>
+        </w:rPr>
+      </w:pPr>
+    </w:p>
+    <w:p>
+      <w:pPr>
+        <w:rPr>
+          <w:rFonts w:ascii="Calibri" w:hAnsi="Calibri" w:cs="Calibri"/>
+          <w:u w:val="single"/>
+        </w:rPr>
+      </w:pPr>
+      <w:r>
+        <w:rPr>
+          <w:rFonts w:ascii="Calibri" w:hAnsi="Calibri" w:cs="Calibri"/>
+          <w:u w:val="single"/>
+        </w:rPr>
+        <w:t>References</w:t>
+      </w:r>
+    </w:p>
+    <w:p>
+      <w:pPr>
+        <w:rPr>
+          <w:rFonts w:ascii="Calibri" w:hAnsi="Calibri" w:cs="Calibri"/>
+          <w:u w:val="single"/>
+        </w:rPr>
+      </w:pPr>
+    </w:p>
+    <w:sdt>
+      <w:sdtPr>
+        <w:rPr>
+          <w:rFonts w:ascii="Calibri" w:hAnsi="Calibri" w:cs="Calibri"/>
+          <w:u w:val="single"/>
+        </w:rPr>
+        <w:tag w:val="MENDELEY_BIBLIOGRAPHY"/>
+        <w:id w:val="832099619"/>
+        <w:placeholder>
+          <w:docPart w:val="DefaultPlaceholder_-1854013440"/>
+        </w:placeholder>
+      </w:sdtPr>
+      <w:sdtContent>
+        <w:p>
+          <w:pPr>
+            <w:autoSpaceDE w:val="0"/>
+            <w:autoSpaceDN w:val="0"/>
+            <w:ind w:hanging="640"/>
+            <w:divId w:val="941305841"/>
+            <w:rPr>
+              <w:rFonts w:eastAsia="Times New Roman"/>
+              <w:kern w:val="0"/>
+              <w14:ligatures w14:val="none"/>
+            </w:rPr>
+          </w:pPr>
+          <w:r>
+            <w:rPr>
+              <w:rFonts w:eastAsia="Times New Roman"/>
+            </w:rPr>
+            <w:t>[1]</w:t>
+          </w:r>
+          <w:r>
+            <w:rPr>
+              <w:rFonts w:eastAsia="Times New Roman"/>
+            </w:rPr>
+            <w:tab/>
+            <w:t>The World Bank, “Birth rate, crude (per 1,000 people) - Kenya | Data.” Accessed: Mar. 25, 2024. [Online]. Available: https://data.worldbank.org/indicator/SP.DYN.CBRT.IN?end=2021&amp;locations=KE&amp;start=2000&amp;view=chart</w:t>
+          </w:r>
+        </w:p>
+        <w:p>
+          <w:pPr>
+            <w:autoSpaceDE w:val="0"/>
+            <w:autoSpaceDN w:val="0"/>
+            <w:ind w:hanging="640"/>
+            <w:divId w:val="1255237530"/>
+            <w:rPr>
+              <w:rFonts w:eastAsia="Times New Roman"/>
+            </w:rPr>
+          </w:pPr>
+          <w:r>
+            <w:rPr>
+              <w:rFonts w:eastAsia="Times New Roman"/>
+            </w:rPr>
+            <w:t>[2]</w:t>
+          </w:r>
+          <w:r>
+            <w:rPr>
+              <w:rFonts w:eastAsia="Times New Roman"/>
+            </w:rPr>
+            <w:tab/>
+            <w:t>The World Bank, “Death rate, crude (per 1,000 people) - Kenya | Data.” Accessed: Mar. 25, 2024. [Online]. Available: https://data.worldbank.org/indicator/SP.DYN.CDRT.IN?end=2021&amp;locations=KE&amp;start=2000&amp;view=chart</w:t>
+          </w:r>
+        </w:p>
+        <w:p>
+          <w:pPr>
+            <w:autoSpaceDE w:val="0"/>
+            <w:autoSpaceDN w:val="0"/>
+            <w:ind w:hanging="640"/>
+            <w:divId w:val="873731805"/>
+            <w:rPr>
+              <w:rFonts w:eastAsia="Times New Roman"/>
+            </w:rPr>
+          </w:pPr>
+          <w:r>
+            <w:rPr>
+              <w:rFonts w:eastAsia="Times New Roman"/>
+            </w:rPr>
+            <w:lastRenderedPageBreak/>
+            <w:t>[3]</w:t>
+          </w:r>
+          <w:r>
+            <w:rPr>
+              <w:rFonts w:eastAsia="Times New Roman"/>
+            </w:rPr>
+            <w:tab/>
+            <w:t xml:space="preserve">N. </w:t>
+          </w:r>
+          <w:proofErr w:type="spellStart"/>
+          <w:r>
+            <w:rPr>
+              <w:rFonts w:eastAsia="Times New Roman"/>
+            </w:rPr>
+            <w:t>Arinaminpathy</w:t>
+          </w:r>
+          <w:proofErr w:type="spellEnd"/>
+          <w:r>
+            <w:rPr>
+              <w:rFonts w:eastAsia="Times New Roman"/>
+            </w:rPr>
+            <w:t xml:space="preserve"> </w:t>
+          </w:r>
+          <w:r>
+            <w:rPr>
+              <w:rFonts w:eastAsia="Times New Roman"/>
+              <w:i/>
+              <w:iCs/>
+            </w:rPr>
+            <w:t>et al.</w:t>
+          </w:r>
+          <w:r>
+            <w:rPr>
+              <w:rFonts w:eastAsia="Times New Roman"/>
+            </w:rPr>
+            <w:t xml:space="preserve">, “Modelling the impact of effective private provider engagement on tuberculosis control in urban India - Supplementary Material,” </w:t>
+          </w:r>
+          <w:r>
+            <w:rPr>
+              <w:rFonts w:eastAsia="Times New Roman"/>
+              <w:i/>
+              <w:iCs/>
+            </w:rPr>
+            <w:t>Sci Rep</w:t>
+          </w:r>
+          <w:r>
+            <w:rPr>
+              <w:rFonts w:eastAsia="Times New Roman"/>
+            </w:rPr>
+            <w:t xml:space="preserve">, vol. 9, no. 1, p. 3810, 2019, </w:t>
+          </w:r>
+          <w:proofErr w:type="spellStart"/>
+          <w:r>
+            <w:rPr>
+              <w:rFonts w:eastAsia="Times New Roman"/>
+            </w:rPr>
+            <w:t>doi</w:t>
+          </w:r>
+          <w:proofErr w:type="spellEnd"/>
+          <w:r>
+            <w:rPr>
+              <w:rFonts w:eastAsia="Times New Roman"/>
+            </w:rPr>
+            <w:t>: 10.1038/s41598-019-39799-7.</w:t>
+          </w:r>
+        </w:p>
+        <w:p>
+          <w:pPr>
+            <w:autoSpaceDE w:val="0"/>
+            <w:autoSpaceDN w:val="0"/>
+            <w:ind w:hanging="640"/>
+            <w:divId w:val="952636100"/>
+            <w:rPr>
+              <w:rFonts w:eastAsia="Times New Roman"/>
+            </w:rPr>
+          </w:pPr>
+          <w:r>
+            <w:rPr>
+              <w:rFonts w:eastAsia="Times New Roman"/>
+            </w:rPr>
+            <w:t>[4]</w:t>
+          </w:r>
+          <w:r>
+            <w:rPr>
+              <w:rFonts w:eastAsia="Times New Roman"/>
+            </w:rPr>
+            <w:tab/>
+            <w:t>South African National Department of Health, “CLINICAL MANAGEMENT OF RIFAMPICIN-RESISTANT TUBERCULOSIS: Updated Clinical Reference Guide,” Jul. 2023.</w:t>
+          </w:r>
+        </w:p>
+        <w:p>
+          <w:pPr>
+            <w:rPr>
+              <w:rFonts w:ascii="Calibri" w:hAnsi="Calibri" w:cs="Calibri"/>
+              <w:u w:val="single"/>
+            </w:rPr>
+          </w:pPr>
+          <w:r>
+            <w:rPr>
+              <w:rFonts w:eastAsia="Times New Roman"/>
+            </w:rPr>
+            <w:t> </w:t>
+          </w:r>
+        </w:p>
+      </w:sdtContent>
+    </w:sdt>
     <w:sectPr>
       <w:pgSz w:w="11906" w:h="16838"/>
       <w:pgMar w:top="1440" w:right="1440" w:bottom="1440" w:left="1440" w:header="708" w:footer="708" w:gutter="0"/>
@@ -2942,7 +4548,6 @@
   <w:style w:type="character" w:default="1" w:styleId="DefaultParagraphFont">
     <w:name w:val="Default Paragraph Font"/>
     <w:uiPriority w:val="1"/>
-    <w:semiHidden/>
     <w:unhideWhenUsed/>
   </w:style>
   <w:style w:type="table" w:default="1" w:styleId="TableNormal">
@@ -3299,6 +4904,599 @@
 </w:styles>
 </file>
 
+<file path=word/glossary/document.xml><?xml version="1.0" encoding="utf-8"?>
+<w:glossaryDocument xmlns:wpc="http://schemas.microsoft.com/office/word/2010/wordprocessingCanvas" xmlns:cx="http://schemas.microsoft.com/office/drawing/2014/chartex" xmlns:cx1="http://schemas.microsoft.com/office/drawing/2015/9/8/chartex" xmlns:cx2="http://schemas.microsoft.com/office/drawing/2015/10/21/chartex" xmlns:cx3="http://schemas.microsoft.com/office/drawing/2016/5/9/chartex" xmlns:cx4="http://schemas.microsoft.com/office/drawing/2016/5/10/chartex" xmlns:cx5="http://schemas.microsoft.com/office/drawing/2016/5/11/chartex" xmlns:cx6="http://schemas.microsoft.com/office/drawing/2016/5/12/chartex" xmlns:cx7="http://schemas.microsoft.com/office/drawing/2016/5/13/chartex" xmlns:cx8="http://schemas.microsoft.com/office/drawing/2016/5/14/chartex" xmlns:mc="http://schemas.openxmlformats.org/markup-compatibility/2006" xmlns:aink="http://schemas.microsoft.com/office/drawing/2016/ink" xmlns:am3d="http://schemas.microsoft.com/office/drawing/2017/model3d" xmlns:o="urn:schemas-microsoft-com:office:office" xmlns:oel="http://schemas.microsoft.com/office/2019/extlst" xmlns:r="http://schemas.openxmlformats.org/officeDocument/2006/relationships" xmlns:m="http://schemas.openxmlformats.org/officeDocument/2006/math" xmlns:v="urn:schemas-microsoft-com:vml" xmlns:wp14="http://schemas.microsoft.com/office/word/2010/wordprocessingDrawing" xmlns:wp="http://schemas.openxmlformats.org/drawingml/2006/wordprocessingDrawing" xmlns:w10="urn:schemas-microsoft-com:office:word" xmlns:w="http://schemas.openxmlformats.org/wordprocessingml/2006/main" xmlns:w14="http://schemas.microsoft.com/office/word/2010/wordml" xmlns:w15="http://schemas.microsoft.com/office/word/2012/wordml" xmlns:w16cex="http://schemas.microsoft.com/office/word/2018/wordml/cex" xmlns:w16cid="http://schemas.microsoft.com/office/word/2016/wordml/cid" xmlns:w16="http://schemas.microsoft.com/office/word/2018/wordml" xmlns:w16sdtdh="http://schemas.microsoft.com/office/word/2020/wordml/sdtdatahash" xmlns:w16se="http://schemas.microsoft.com/office/word/2015/wordml/symex" xmlns:wpg="http://schemas.microsoft.com/office/word/2010/wordprocessingGroup" xmlns:wpi="http://schemas.microsoft.com/office/word/2010/wordprocessingInk" xmlns:wne="http://schemas.microsoft.com/office/word/2006/wordml" xmlns:wps="http://schemas.microsoft.com/office/word/2010/wordprocessingShape" mc:Ignorable="w14 w15 w16se w16cid w16 w16cex w16sdtdh wp14">
+  <w:docParts>
+    <w:docPart>
+      <w:docPartPr>
+        <w:name w:val="DefaultPlaceholder_-1854013440"/>
+        <w:category>
+          <w:name w:val="General"/>
+          <w:gallery w:val="placeholder"/>
+        </w:category>
+        <w:types>
+          <w:type w:val="bbPlcHdr"/>
+        </w:types>
+        <w:behaviors>
+          <w:behavior w:val="content"/>
+        </w:behaviors>
+        <w:guid w:val="{6B7058C8-998F-3F47-AFB4-374FB1C09630}"/>
+      </w:docPartPr>
+      <w:docPartBody>
+        <w:p>
+          <w:r>
+            <w:rPr>
+              <w:rStyle w:val="PlaceholderText"/>
+            </w:rPr>
+            <w:t>Click or tap here to enter text.</w:t>
+          </w:r>
+        </w:p>
+      </w:docPartBody>
+    </w:docPart>
+    <w:docPart>
+      <w:docPartPr>
+        <w:name w:val="59C29D915073124BB8B840F3CF911EFE"/>
+        <w:category>
+          <w:name w:val="General"/>
+          <w:gallery w:val="placeholder"/>
+        </w:category>
+        <w:types>
+          <w:type w:val="bbPlcHdr"/>
+        </w:types>
+        <w:behaviors>
+          <w:behavior w:val="content"/>
+        </w:behaviors>
+        <w:guid w:val="{6FEE1EB0-5025-A944-A424-555B69E4980D}"/>
+      </w:docPartPr>
+      <w:docPartBody>
+        <w:p>
+          <w:pPr>
+            <w:pStyle w:val="59C29D915073124BB8B840F3CF911EFE"/>
+          </w:pPr>
+          <w:r>
+            <w:rPr>
+              <w:rStyle w:val="PlaceholderText"/>
+            </w:rPr>
+            <w:t>Click or tap here to enter text.</w:t>
+          </w:r>
+        </w:p>
+      </w:docPartBody>
+    </w:docPart>
+  </w:docParts>
+</w:glossaryDocument>
+</file>
+
+<file path=word/glossary/fontTable.xml><?xml version="1.0" encoding="utf-8"?>
+<w:fonts xmlns:mc="http://schemas.openxmlformats.org/markup-compatibility/2006" xmlns:r="http://schemas.openxmlformats.org/officeDocument/2006/relationships" xmlns:w="http://schemas.openxmlformats.org/wordprocessingml/2006/main" xmlns:w14="http://schemas.microsoft.com/office/word/2010/wordml" xmlns:w15="http://schemas.microsoft.com/office/word/2012/wordml" xmlns:w16cex="http://schemas.microsoft.com/office/word/2018/wordml/cex" xmlns:w16cid="http://schemas.microsoft.com/office/word/2016/wordml/cid" xmlns:w16="http://schemas.microsoft.com/office/word/2018/wordml" xmlns:w16sdtdh="http://schemas.microsoft.com/office/word/2020/wordml/sdtdatahash" xmlns:w16se="http://schemas.microsoft.com/office/word/2015/wordml/symex" mc:Ignorable="w14 w15 w16se w16cid w16 w16cex w16sdtdh">
+  <w:font w:name="Aptos">
+    <w:panose1 w:val="020B0004020202020204"/>
+    <w:charset w:val="00"/>
+    <w:family w:val="swiss"/>
+    <w:pitch w:val="variable"/>
+    <w:sig w:usb0="20000287" w:usb1="00000003" w:usb2="00000000" w:usb3="00000000" w:csb0="0000019F" w:csb1="00000000"/>
+  </w:font>
+  <w:font w:name="Times New Roman">
+    <w:panose1 w:val="02020603050405020304"/>
+    <w:charset w:val="00"/>
+    <w:family w:val="roman"/>
+    <w:pitch w:val="variable"/>
+    <w:sig w:usb0="E0002EFF" w:usb1="C000785B" w:usb2="00000009" w:usb3="00000000" w:csb0="000001FF" w:csb1="00000000"/>
+  </w:font>
+  <w:font w:name="Aptos Display">
+    <w:panose1 w:val="020B0004020202020204"/>
+    <w:charset w:val="00"/>
+    <w:family w:val="swiss"/>
+    <w:pitch w:val="variable"/>
+    <w:sig w:usb0="20000287" w:usb1="00000003" w:usb2="00000000" w:usb3="00000000" w:csb0="0000019F" w:csb1="00000000"/>
+  </w:font>
+  <w:font w:name="Calibri">
+    <w:panose1 w:val="020F0502020204030204"/>
+    <w:charset w:val="00"/>
+    <w:family w:val="swiss"/>
+    <w:pitch w:val="variable"/>
+    <w:sig w:usb0="E0002AFF" w:usb1="C000ACFF" w:usb2="00000009" w:usb3="00000000" w:csb0="000001FF" w:csb1="00000000"/>
+  </w:font>
+  <w:font w:name="Cambria Math">
+    <w:panose1 w:val="02040503050406030204"/>
+    <w:charset w:val="00"/>
+    <w:family w:val="roman"/>
+    <w:pitch w:val="variable"/>
+    <w:sig w:usb0="E00002FF" w:usb1="420024FF" w:usb2="00000000" w:usb3="00000000" w:csb0="0000019F" w:csb1="00000000"/>
+  </w:font>
+</w:fonts>
+</file>
+
+<file path=word/glossary/settings.xml><?xml version="1.0" encoding="utf-8"?>
+<w:settings xmlns:mc="http://schemas.openxmlformats.org/markup-compatibility/2006" xmlns:o="urn:schemas-microsoft-com:office:office" xmlns:r="http://schemas.openxmlformats.org/officeDocument/2006/relationships" xmlns:m="http://schemas.openxmlformats.org/officeDocument/2006/math" xmlns:v="urn:schemas-microsoft-com:vml" xmlns:w10="urn:schemas-microsoft-com:office:word" xmlns:w="http://schemas.openxmlformats.org/wordprocessingml/2006/main" xmlns:w14="http://schemas.microsoft.com/office/word/2010/wordml" xmlns:w15="http://schemas.microsoft.com/office/word/2012/wordml" xmlns:w16cex="http://schemas.microsoft.com/office/word/2018/wordml/cex" xmlns:w16cid="http://schemas.microsoft.com/office/word/2016/wordml/cid" xmlns:w16="http://schemas.microsoft.com/office/word/2018/wordml" xmlns:w16sdtdh="http://schemas.microsoft.com/office/word/2020/wordml/sdtdatahash" xmlns:w16se="http://schemas.microsoft.com/office/word/2015/wordml/symex" xmlns:sl="http://schemas.openxmlformats.org/schemaLibrary/2006/main" mc:Ignorable="w14 w15 w16se w16cid w16 w16cex w16sdtdh">
+  <w:view w:val="normal"/>
+  <w:defaultTabStop w:val="720"/>
+  <w:characterSpacingControl w:val="doNotCompress"/>
+  <w:compat>
+    <w:useFELayout/>
+    <w:compatSetting w:name="compatibilityMode" w:uri="http://schemas.microsoft.com/office/word" w:val="15"/>
+    <w:compatSetting w:name="overrideTableStyleFontSizeAndJustification" w:uri="http://schemas.microsoft.com/office/word" w:val="1"/>
+    <w:compatSetting w:name="enableOpenTypeFeatures" w:uri="http://schemas.microsoft.com/office/word" w:val="1"/>
+    <w:compatSetting w:name="doNotFlipMirrorIndents" w:uri="http://schemas.microsoft.com/office/word" w:val="1"/>
+    <w:compatSetting w:name="differentiateMultirowTableHeaders" w:uri="http://schemas.microsoft.com/office/word" w:val="1"/>
+    <w:compatSetting w:name="useWord2013TrackBottomHyphenation" w:uri="http://schemas.microsoft.com/office/word" w:val="0"/>
+  </w:compat>
+  <w:rsids>
+    <w:rsidRoot w:val="009F0384"/>
+    <w:rsid w:val="009F0384"/>
+  </w:rsids>
+  <m:mathPr>
+    <m:mathFont m:val="Cambria Math"/>
+    <m:brkBin m:val="before"/>
+    <m:brkBinSub m:val="--"/>
+    <m:smallFrac m:val="0"/>
+    <m:dispDef/>
+    <m:lMargin m:val="0"/>
+    <m:rMargin m:val="0"/>
+    <m:defJc m:val="centerGroup"/>
+    <m:wrapIndent m:val="1440"/>
+    <m:intLim m:val="subSup"/>
+    <m:naryLim m:val="undOvr"/>
+  </m:mathPr>
+  <w:themeFontLang w:val="en-ZA"/>
+  <w:clrSchemeMapping w:bg1="light1" w:t1="dark1" w:bg2="light2" w:t2="dark2" w:accent1="accent1" w:accent2="accent2" w:accent3="accent3" w:accent4="accent4" w:accent5="accent5" w:accent6="accent6" w:hyperlink="hyperlink" w:followedHyperlink="followedHyperlink"/>
+  <w:decimalSymbol w:val=","/>
+  <w:listSeparator w:val=","/>
+  <w15:chartTrackingRefBased/>
+</w:settings>
+</file>
+
+<file path=word/glossary/styles.xml><?xml version="1.0" encoding="utf-8"?>
+<w:styles xmlns:mc="http://schemas.openxmlformats.org/markup-compatibility/2006" xmlns:r="http://schemas.openxmlformats.org/officeDocument/2006/relationships" xmlns:w="http://schemas.openxmlformats.org/wordprocessingml/2006/main" xmlns:w14="http://schemas.microsoft.com/office/word/2010/wordml" xmlns:w15="http://schemas.microsoft.com/office/word/2012/wordml" xmlns:w16cex="http://schemas.microsoft.com/office/word/2018/wordml/cex" xmlns:w16cid="http://schemas.microsoft.com/office/word/2016/wordml/cid" xmlns:w16="http://schemas.microsoft.com/office/word/2018/wordml" xmlns:w16sdtdh="http://schemas.microsoft.com/office/word/2020/wordml/sdtdatahash" xmlns:w16se="http://schemas.microsoft.com/office/word/2015/wordml/symex" mc:Ignorable="w14 w15 w16se w16cid w16 w16cex w16sdtdh">
+  <w:docDefaults>
+    <w:rPrDefault>
+      <w:rPr>
+        <w:rFonts w:asciiTheme="minorHAnsi" w:eastAsiaTheme="minorEastAsia" w:hAnsiTheme="minorHAnsi" w:cstheme="minorBidi"/>
+        <w:kern w:val="2"/>
+        <w:sz w:val="24"/>
+        <w:szCs w:val="24"/>
+        <w:lang w:val="en-ZA" w:eastAsia="en-GB" w:bidi="ar-SA"/>
+        <w14:ligatures w14:val="standardContextual"/>
+      </w:rPr>
+    </w:rPrDefault>
+    <w:pPrDefault>
+      <w:pPr>
+        <w:spacing w:after="160" w:line="278" w:lineRule="auto"/>
+      </w:pPr>
+    </w:pPrDefault>
+  </w:docDefaults>
+  <w:latentStyles w:defLockedState="0" w:defUIPriority="99" w:defSemiHidden="0" w:defUnhideWhenUsed="0" w:defQFormat="0" w:count="376">
+    <w:lsdException w:name="Normal" w:uiPriority="0" w:qFormat="1"/>
+    <w:lsdException w:name="heading 1" w:uiPriority="9" w:qFormat="1"/>
+    <w:lsdException w:name="heading 2" w:semiHidden="1" w:uiPriority="9" w:unhideWhenUsed="1" w:qFormat="1"/>
+    <w:lsdException w:name="heading 3" w:semiHidden="1" w:uiPriority="9" w:unhideWhenUsed="1" w:qFormat="1"/>
+    <w:lsdException w:name="heading 4" w:semiHidden="1" w:uiPriority="9" w:unhideWhenUsed="1" w:qFormat="1"/>
+    <w:lsdException w:name="heading 5" w:semiHidden="1" w:uiPriority="9" w:unhideWhenUsed="1" w:qFormat="1"/>
+    <w:lsdException w:name="heading 6" w:semiHidden="1" w:uiPriority="9" w:unhideWhenUsed="1" w:qFormat="1"/>
+    <w:lsdException w:name="heading 7" w:semiHidden="1" w:uiPriority="9" w:unhideWhenUsed="1" w:qFormat="1"/>
+    <w:lsdException w:name="heading 8" w:semiHidden="1" w:uiPriority="9" w:unhideWhenUsed="1" w:qFormat="1"/>
+    <w:lsdException w:name="heading 9" w:semiHidden="1" w:uiPriority="9" w:unhideWhenUsed="1" w:qFormat="1"/>
+    <w:lsdException w:name="index 1" w:semiHidden="1" w:unhideWhenUsed="1"/>
+    <w:lsdException w:name="index 2" w:semiHidden="1" w:unhideWhenUsed="1"/>
+    <w:lsdException w:name="index 3" w:semiHidden="1" w:unhideWhenUsed="1"/>
+    <w:lsdException w:name="index 4" w:semiHidden="1" w:unhideWhenUsed="1"/>
+    <w:lsdException w:name="index 5" w:semiHidden="1" w:unhideWhenUsed="1"/>
+    <w:lsdException w:name="index 6" w:semiHidden="1" w:unhideWhenUsed="1"/>
+    <w:lsdException w:name="index 7" w:semiHidden="1" w:unhideWhenUsed="1"/>
+    <w:lsdException w:name="index 8" w:semiHidden="1" w:unhideWhenUsed="1"/>
+    <w:lsdException w:name="index 9" w:semiHidden="1" w:unhideWhenUsed="1"/>
+    <w:lsdException w:name="toc 1" w:semiHidden="1" w:uiPriority="39" w:unhideWhenUsed="1"/>
+    <w:lsdException w:name="toc 2" w:semiHidden="1" w:uiPriority="39" w:unhideWhenUsed="1"/>
+    <w:lsdException w:name="toc 3" w:semiHidden="1" w:uiPriority="39" w:unhideWhenUsed="1"/>
+    <w:lsdException w:name="toc 4" w:semiHidden="1" w:uiPriority="39" w:unhideWhenUsed="1"/>
+    <w:lsdException w:name="toc 5" w:semiHidden="1" w:uiPriority="39" w:unhideWhenUsed="1"/>
+    <w:lsdException w:name="toc 6" w:semiHidden="1" w:uiPriority="39" w:unhideWhenUsed="1"/>
+    <w:lsdException w:name="toc 7" w:semiHidden="1" w:uiPriority="39" w:unhideWhenUsed="1"/>
+    <w:lsdException w:name="toc 8" w:semiHidden="1" w:uiPriority="39" w:unhideWhenUsed="1"/>
+    <w:lsdException w:name="toc 9" w:semiHidden="1" w:uiPriority="39" w:unhideWhenUsed="1"/>
+    <w:lsdException w:name="Normal Indent" w:semiHidden="1" w:unhideWhenUsed="1"/>
+    <w:lsdException w:name="footnote text" w:semiHidden="1" w:unhideWhenUsed="1"/>
+    <w:lsdException w:name="annotation text" w:semiHidden="1" w:unhideWhenUsed="1"/>
+    <w:lsdException w:name="header" w:semiHidden="1" w:unhideWhenUsed="1"/>
+    <w:lsdException w:name="footer" w:semiHidden="1" w:unhideWhenUsed="1"/>
+    <w:lsdException w:name="index heading" w:semiHidden="1" w:unhideWhenUsed="1"/>
+    <w:lsdException w:name="caption" w:semiHidden="1" w:uiPriority="35" w:unhideWhenUsed="1" w:qFormat="1"/>
+    <w:lsdException w:name="table of figures" w:semiHidden="1" w:unhideWhenUsed="1"/>
+    <w:lsdException w:name="envelope address" w:semiHidden="1" w:unhideWhenUsed="1"/>
+    <w:lsdException w:name="envelope return" w:semiHidden="1" w:unhideWhenUsed="1"/>
+    <w:lsdException w:name="footnote reference" w:semiHidden="1" w:unhideWhenUsed="1"/>
+    <w:lsdException w:name="annotation reference" w:semiHidden="1" w:unhideWhenUsed="1"/>
+    <w:lsdException w:name="line number" w:semiHidden="1" w:unhideWhenUsed="1"/>
+    <w:lsdException w:name="page number" w:semiHidden="1" w:unhideWhenUsed="1"/>
+    <w:lsdException w:name="endnote reference" w:semiHidden="1" w:unhideWhenUsed="1"/>
+    <w:lsdException w:name="endnote text" w:semiHidden="1" w:unhideWhenUsed="1"/>
+    <w:lsdException w:name="table of authorities" w:semiHidden="1" w:unhideWhenUsed="1"/>
+    <w:lsdException w:name="macro" w:semiHidden="1" w:unhideWhenUsed="1"/>
+    <w:lsdException w:name="toa heading" w:semiHidden="1" w:unhideWhenUsed="1"/>
+    <w:lsdException w:name="List" w:semiHidden="1" w:unhideWhenUsed="1"/>
+    <w:lsdException w:name="List Bullet" w:semiHidden="1" w:unhideWhenUsed="1"/>
+    <w:lsdException w:name="List Number" w:semiHidden="1" w:unhideWhenUsed="1"/>
+    <w:lsdException w:name="List 2" w:semiHidden="1" w:unhideWhenUsed="1"/>
+    <w:lsdException w:name="List 3" w:semiHidden="1" w:unhideWhenUsed="1"/>
+    <w:lsdException w:name="List 4" w:semiHidden="1" w:unhideWhenUsed="1"/>
+    <w:lsdException w:name="List 5" w:semiHidden="1" w:unhideWhenUsed="1"/>
+    <w:lsdException w:name="List Bullet 2" w:semiHidden="1" w:unhideWhenUsed="1"/>
+    <w:lsdException w:name="List Bullet 3" w:semiHidden="1" w:unhideWhenUsed="1"/>
+    <w:lsdException w:name="List Bullet 4" w:semiHidden="1" w:unhideWhenUsed="1"/>
+    <w:lsdException w:name="List Bullet 5" w:semiHidden="1" w:unhideWhenUsed="1"/>
+    <w:lsdException w:name="List Number 2" w:semiHidden="1" w:unhideWhenUsed="1"/>
+    <w:lsdException w:name="List Number 3" w:semiHidden="1" w:unhideWhenUsed="1"/>
+    <w:lsdException w:name="List Number 4" w:semiHidden="1" w:unhideWhenUsed="1"/>
+    <w:lsdException w:name="List Number 5" w:semiHidden="1" w:unhideWhenUsed="1"/>
+    <w:lsdException w:name="Title" w:uiPriority="10" w:qFormat="1"/>
+    <w:lsdException w:name="Closing" w:semiHidden="1" w:unhideWhenUsed="1"/>
+    <w:lsdException w:name="Signature" w:semiHidden="1" w:unhideWhenUsed="1"/>
+    <w:lsdException w:name="Default Paragraph Font" w:semiHidden="1" w:uiPriority="1" w:unhideWhenUsed="1"/>
+    <w:lsdException w:name="Body Text" w:semiHidden="1" w:unhideWhenUsed="1"/>
+    <w:lsdException w:name="Body Text Indent" w:semiHidden="1" w:unhideWhenUsed="1"/>
+    <w:lsdException w:name="List Continue" w:semiHidden="1" w:unhideWhenUsed="1"/>
+    <w:lsdException w:name="List Continue 2" w:semiHidden="1" w:unhideWhenUsed="1"/>
+    <w:lsdException w:name="List Continue 3" w:semiHidden="1" w:unhideWhenUsed="1"/>
+    <w:lsdException w:name="List Continue 4" w:semiHidden="1" w:unhideWhenUsed="1"/>
+    <w:lsdException w:name="List Continue 5" w:semiHidden="1" w:unhideWhenUsed="1"/>
+    <w:lsdException w:name="Message Header" w:semiHidden="1" w:unhideWhenUsed="1"/>
+    <w:lsdException w:name="Subtitle" w:uiPriority="11" w:qFormat="1"/>
+    <w:lsdException w:name="Salutation" w:semiHidden="1" w:unhideWhenUsed="1"/>
+    <w:lsdException w:name="Date" w:semiHidden="1" w:unhideWhenUsed="1"/>
+    <w:lsdException w:name="Body Text First Indent" w:semiHidden="1" w:unhideWhenUsed="1"/>
+    <w:lsdException w:name="Body Text First Indent 2" w:semiHidden="1" w:unhideWhenUsed="1"/>
+    <w:lsdException w:name="Note Heading" w:semiHidden="1" w:unhideWhenUsed="1"/>
+    <w:lsdException w:name="Body Text 2" w:semiHidden="1" w:unhideWhenUsed="1"/>
+    <w:lsdException w:name="Body Text 3" w:semiHidden="1" w:unhideWhenUsed="1"/>
+    <w:lsdException w:name="Body Text Indent 2" w:semiHidden="1" w:unhideWhenUsed="1"/>
+    <w:lsdException w:name="Body Text Indent 3" w:semiHidden="1" w:unhideWhenUsed="1"/>
+    <w:lsdException w:name="Block Text" w:semiHidden="1" w:unhideWhenUsed="1"/>
+    <w:lsdException w:name="Hyperlink" w:semiHidden="1" w:unhideWhenUsed="1"/>
+    <w:lsdException w:name="FollowedHyperlink" w:semiHidden="1" w:unhideWhenUsed="1"/>
+    <w:lsdException w:name="Strong" w:uiPriority="22" w:qFormat="1"/>
+    <w:lsdException w:name="Emphasis" w:uiPriority="20" w:qFormat="1"/>
+    <w:lsdException w:name="Document Map" w:semiHidden="1" w:unhideWhenUsed="1"/>
+    <w:lsdException w:name="Plain Text" w:semiHidden="1" w:unhideWhenUsed="1"/>
+    <w:lsdException w:name="E-mail Signature" w:semiHidden="1" w:unhideWhenUsed="1"/>
+    <w:lsdException w:name="HTML Top of Form" w:semiHidden="1" w:unhideWhenUsed="1"/>
+    <w:lsdException w:name="HTML Bottom of Form" w:semiHidden="1" w:unhideWhenUsed="1"/>
+    <w:lsdException w:name="Normal (Web)" w:semiHidden="1" w:unhideWhenUsed="1"/>
+    <w:lsdException w:name="HTML Acronym" w:semiHidden="1" w:unhideWhenUsed="1"/>
+    <w:lsdException w:name="HTML Address" w:semiHidden="1" w:unhideWhenUsed="1"/>
+    <w:lsdException w:name="HTML Cite" w:semiHidden="1" w:unhideWhenUsed="1"/>
+    <w:lsdException w:name="HTML Code" w:semiHidden="1" w:unhideWhenUsed="1"/>
+    <w:lsdException w:name="HTML Definition" w:semiHidden="1" w:unhideWhenUsed="1"/>
+    <w:lsdException w:name="HTML Keyboard" w:semiHidden="1" w:unhideWhenUsed="1"/>
+    <w:lsdException w:name="HTML Preformatted" w:semiHidden="1" w:unhideWhenUsed="1"/>
+    <w:lsdException w:name="HTML Sample" w:semiHidden="1" w:unhideWhenUsed="1"/>
+    <w:lsdException w:name="HTML Typewriter" w:semiHidden="1" w:unhideWhenUsed="1"/>
+    <w:lsdException w:name="HTML Variable" w:semiHidden="1" w:unhideWhenUsed="1"/>
+    <w:lsdException w:name="Normal Table" w:semiHidden="1" w:unhideWhenUsed="1"/>
+    <w:lsdException w:name="annotation subject" w:semiHidden="1" w:unhideWhenUsed="1"/>
+    <w:lsdException w:name="No List" w:semiHidden="1" w:unhideWhenUsed="1"/>
+    <w:lsdException w:name="Outline List 1" w:semiHidden="1" w:unhideWhenUsed="1"/>
+    <w:lsdException w:name="Outline List 2" w:semiHidden="1" w:unhideWhenUsed="1"/>
+    <w:lsdException w:name="Outline List 3" w:semiHidden="1" w:unhideWhenUsed="1"/>
+    <w:lsdException w:name="Table Simple 1" w:semiHidden="1" w:unhideWhenUsed="1"/>
+    <w:lsdException w:name="Table Simple 2" w:semiHidden="1" w:unhideWhenUsed="1"/>
+    <w:lsdException w:name="Table Simple 3" w:semiHidden="1" w:unhideWhenUsed="1"/>
+    <w:lsdException w:name="Table Classic 1" w:semiHidden="1" w:unhideWhenUsed="1"/>
+    <w:lsdException w:name="Table Classic 2" w:semiHidden="1" w:unhideWhenUsed="1"/>
+    <w:lsdException w:name="Table Classic 3" w:semiHidden="1" w:unhideWhenUsed="1"/>
+    <w:lsdException w:name="Table Classic 4" w:semiHidden="1" w:unhideWhenUsed="1"/>
+    <w:lsdException w:name="Table Colorful 1" w:semiHidden="1" w:unhideWhenUsed="1"/>
+    <w:lsdException w:name="Table Colorful 2" w:semiHidden="1" w:unhideWhenUsed="1"/>
+    <w:lsdException w:name="Table Colorful 3" w:semiHidden="1" w:unhideWhenUsed="1"/>
+    <w:lsdException w:name="Table Columns 1" w:semiHidden="1" w:unhideWhenUsed="1"/>
+    <w:lsdException w:name="Table Columns 2" w:semiHidden="1" w:unhideWhenUsed="1"/>
+    <w:lsdException w:name="Table Columns 3" w:semiHidden="1" w:unhideWhenUsed="1"/>
+    <w:lsdException w:name="Table Columns 4" w:semiHidden="1" w:unhideWhenUsed="1"/>
+    <w:lsdException w:name="Table Columns 5" w:semiHidden="1" w:unhideWhenUsed="1"/>
+    <w:lsdException w:name="Table Grid 1" w:semiHidden="1" w:unhideWhenUsed="1"/>
+    <w:lsdException w:name="Table Grid 2" w:semiHidden="1" w:unhideWhenUsed="1"/>
+    <w:lsdException w:name="Table Grid 3" w:semiHidden="1" w:unhideWhenUsed="1"/>
+    <w:lsdException w:name="Table Grid 4" w:semiHidden="1" w:unhideWhenUsed="1"/>
+    <w:lsdException w:name="Table Grid 5" w:semiHidden="1" w:unhideWhenUsed="1"/>
+    <w:lsdException w:name="Table Grid 6" w:semiHidden="1" w:unhideWhenUsed="1"/>
+    <w:lsdException w:name="Table Grid 7" w:semiHidden="1" w:unhideWhenUsed="1"/>
+    <w:lsdException w:name="Table Grid 8" w:semiHidden="1" w:unhideWhenUsed="1"/>
+    <w:lsdException w:name="Table List 1" w:semiHidden="1" w:unhideWhenUsed="1"/>
+    <w:lsdException w:name="Table List 2" w:semiHidden="1" w:unhideWhenUsed="1"/>
+    <w:lsdException w:name="Table List 3" w:semiHidden="1" w:unhideWhenUsed="1"/>
+    <w:lsdException w:name="Table List 4" w:semiHidden="1" w:unhideWhenUsed="1"/>
+    <w:lsdException w:name="Table List 5" w:semiHidden="1" w:unhideWhenUsed="1"/>
+    <w:lsdException w:name="Table List 6" w:semiHidden="1" w:unhideWhenUsed="1"/>
+    <w:lsdException w:name="Table List 7" w:semiHidden="1" w:unhideWhenUsed="1"/>
+    <w:lsdException w:name="Table List 8" w:semiHidden="1" w:unhideWhenUsed="1"/>
+    <w:lsdException w:name="Table 3D effects 1" w:semiHidden="1" w:unhideWhenUsed="1"/>
+    <w:lsdException w:name="Table 3D effects 2" w:semiHidden="1" w:unhideWhenUsed="1"/>
+    <w:lsdException w:name="Table 3D effects 3" w:semiHidden="1" w:unhideWhenUsed="1"/>
+    <w:lsdException w:name="Table Contemporary" w:semiHidden="1" w:unhideWhenUsed="1"/>
+    <w:lsdException w:name="Table Elegant" w:semiHidden="1" w:unhideWhenUsed="1"/>
+    <w:lsdException w:name="Table Professional" w:semiHidden="1" w:unhideWhenUsed="1"/>
+    <w:lsdException w:name="Table Subtle 1" w:semiHidden="1" w:unhideWhenUsed="1"/>
+    <w:lsdException w:name="Table Subtle 2" w:semiHidden="1" w:unhideWhenUsed="1"/>
+    <w:lsdException w:name="Table Web 1" w:semiHidden="1" w:unhideWhenUsed="1"/>
+    <w:lsdException w:name="Table Web 2" w:semiHidden="1" w:unhideWhenUsed="1"/>
+    <w:lsdException w:name="Table Web 3" w:semiHidden="1" w:unhideWhenUsed="1"/>
+    <w:lsdException w:name="Balloon Text" w:semiHidden="1" w:unhideWhenUsed="1"/>
+    <w:lsdException w:name="Table Grid" w:uiPriority="39"/>
+    <w:lsdException w:name="Table Theme" w:semiHidden="1" w:unhideWhenUsed="1"/>
+    <w:lsdException w:name="Placeholder Text" w:semiHidden="1"/>
+    <w:lsdException w:name="No Spacing" w:uiPriority="1" w:qFormat="1"/>
+    <w:lsdException w:name="Light Shading" w:uiPriority="60"/>
+    <w:lsdException w:name="Light List" w:uiPriority="61"/>
+    <w:lsdException w:name="Light Grid" w:uiPriority="62"/>
+    <w:lsdException w:name="Medium Shading 1" w:uiPriority="63"/>
+    <w:lsdException w:name="Medium Shading 2" w:uiPriority="64"/>
+    <w:lsdException w:name="Medium List 1" w:uiPriority="65"/>
+    <w:lsdException w:name="Medium List 2" w:uiPriority="66"/>
+    <w:lsdException w:name="Medium Grid 1" w:uiPriority="67"/>
+    <w:lsdException w:name="Medium Grid 2" w:uiPriority="68"/>
+    <w:lsdException w:name="Medium Grid 3" w:uiPriority="69"/>
+    <w:lsdException w:name="Dark List" w:uiPriority="70"/>
+    <w:lsdException w:name="Colorful Shading" w:uiPriority="71"/>
+    <w:lsdException w:name="Colorful List" w:uiPriority="72"/>
+    <w:lsdException w:name="Colorful Grid" w:uiPriority="73"/>
+    <w:lsdException w:name="Light Shading Accent 1" w:uiPriority="60"/>
+    <w:lsdException w:name="Light List Accent 1" w:uiPriority="61"/>
+    <w:lsdException w:name="Light Grid Accent 1" w:uiPriority="62"/>
+    <w:lsdException w:name="Medium Shading 1 Accent 1" w:uiPriority="63"/>
+    <w:lsdException w:name="Medium Shading 2 Accent 1" w:uiPriority="64"/>
+    <w:lsdException w:name="Medium List 1 Accent 1" w:uiPriority="65"/>
+    <w:lsdException w:name="Revision" w:semiHidden="1"/>
+    <w:lsdException w:name="List Paragraph" w:uiPriority="34" w:qFormat="1"/>
+    <w:lsdException w:name="Quote" w:uiPriority="29" w:qFormat="1"/>
+    <w:lsdException w:name="Intense Quote" w:uiPriority="30" w:qFormat="1"/>
+    <w:lsdException w:name="Medium List 2 Accent 1" w:uiPriority="66"/>
+    <w:lsdException w:name="Medium Grid 1 Accent 1" w:uiPriority="67"/>
+    <w:lsdException w:name="Medium Grid 2 Accent 1" w:uiPriority="68"/>
+    <w:lsdException w:name="Medium Grid 3 Accent 1" w:uiPriority="69"/>
+    <w:lsdException w:name="Dark List Accent 1" w:uiPriority="70"/>
+    <w:lsdException w:name="Colorful Shading Accent 1" w:uiPriority="71"/>
+    <w:lsdException w:name="Colorful List Accent 1" w:uiPriority="72"/>
+    <w:lsdException w:name="Colorful Grid Accent 1" w:uiPriority="73"/>
+    <w:lsdException w:name="Light Shading Accent 2" w:uiPriority="60"/>
+    <w:lsdException w:name="Light List Accent 2" w:uiPriority="61"/>
+    <w:lsdException w:name="Light Grid Accent 2" w:uiPriority="62"/>
+    <w:lsdException w:name="Medium Shading 1 Accent 2" w:uiPriority="63"/>
+    <w:lsdException w:name="Medium Shading 2 Accent 2" w:uiPriority="64"/>
+    <w:lsdException w:name="Medium List 1 Accent 2" w:uiPriority="65"/>
+    <w:lsdException w:name="Medium List 2 Accent 2" w:uiPriority="66"/>
+    <w:lsdException w:name="Medium Grid 1 Accent 2" w:uiPriority="67"/>
+    <w:lsdException w:name="Medium Grid 2 Accent 2" w:uiPriority="68"/>
+    <w:lsdException w:name="Medium Grid 3 Accent 2" w:uiPriority="69"/>
+    <w:lsdException w:name="Dark List Accent 2" w:uiPriority="70"/>
+    <w:lsdException w:name="Colorful Shading Accent 2" w:uiPriority="71"/>
+    <w:lsdException w:name="Colorful List Accent 2" w:uiPriority="72"/>
+    <w:lsdException w:name="Colorful Grid Accent 2" w:uiPriority="73"/>
+    <w:lsdException w:name="Light Shading Accent 3" w:uiPriority="60"/>
+    <w:lsdException w:name="Light List Accent 3" w:uiPriority="61"/>
+    <w:lsdException w:name="Light Grid Accent 3" w:uiPriority="62"/>
+    <w:lsdException w:name="Medium Shading 1 Accent 3" w:uiPriority="63"/>
+    <w:lsdException w:name="Medium Shading 2 Accent 3" w:uiPriority="64"/>
+    <w:lsdException w:name="Medium List 1 Accent 3" w:uiPriority="65"/>
+    <w:lsdException w:name="Medium List 2 Accent 3" w:uiPriority="66"/>
+    <w:lsdException w:name="Medium Grid 1 Accent 3" w:uiPriority="67"/>
+    <w:lsdException w:name="Medium Grid 2 Accent 3" w:uiPriority="68"/>
+    <w:lsdException w:name="Medium Grid 3 Accent 3" w:uiPriority="69"/>
+    <w:lsdException w:name="Dark List Accent 3" w:uiPriority="70"/>
+    <w:lsdException w:name="Colorful Shading Accent 3" w:uiPriority="71"/>
+    <w:lsdException w:name="Colorful List Accent 3" w:uiPriority="72"/>
+    <w:lsdException w:name="Colorful Grid Accent 3" w:uiPriority="73"/>
+    <w:lsdException w:name="Light Shading Accent 4" w:uiPriority="60"/>
+    <w:lsdException w:name="Light List Accent 4" w:uiPriority="61"/>
+    <w:lsdException w:name="Light Grid Accent 4" w:uiPriority="62"/>
+    <w:lsdException w:name="Medium Shading 1 Accent 4" w:uiPriority="63"/>
+    <w:lsdException w:name="Medium Shading 2 Accent 4" w:uiPriority="64"/>
+    <w:lsdException w:name="Medium List 1 Accent 4" w:uiPriority="65"/>
+    <w:lsdException w:name="Medium List 2 Accent 4" w:uiPriority="66"/>
+    <w:lsdException w:name="Medium Grid 1 Accent 4" w:uiPriority="67"/>
+    <w:lsdException w:name="Medium Grid 2 Accent 4" w:uiPriority="68"/>
+    <w:lsdException w:name="Medium Grid 3 Accent 4" w:uiPriority="69"/>
+    <w:lsdException w:name="Dark List Accent 4" w:uiPriority="70"/>
+    <w:lsdException w:name="Colorful Shading Accent 4" w:uiPriority="71"/>
+    <w:lsdException w:name="Colorful List Accent 4" w:uiPriority="72"/>
+    <w:lsdException w:name="Colorful Grid Accent 4" w:uiPriority="73"/>
+    <w:lsdException w:name="Light Shading Accent 5" w:uiPriority="60"/>
+    <w:lsdException w:name="Light List Accent 5" w:uiPriority="61"/>
+    <w:lsdException w:name="Light Grid Accent 5" w:uiPriority="62"/>
+    <w:lsdException w:name="Medium Shading 1 Accent 5" w:uiPriority="63"/>
+    <w:lsdException w:name="Medium Shading 2 Accent 5" w:uiPriority="64"/>
+    <w:lsdException w:name="Medium List 1 Accent 5" w:uiPriority="65"/>
+    <w:lsdException w:name="Medium List 2 Accent 5" w:uiPriority="66"/>
+    <w:lsdException w:name="Medium Grid 1 Accent 5" w:uiPriority="67"/>
+    <w:lsdException w:name="Medium Grid 2 Accent 5" w:uiPriority="68"/>
+    <w:lsdException w:name="Medium Grid 3 Accent 5" w:uiPriority="69"/>
+    <w:lsdException w:name="Dark List Accent 5" w:uiPriority="70"/>
+    <w:lsdException w:name="Colorful Shading Accent 5" w:uiPriority="71"/>
+    <w:lsdException w:name="Colorful List Accent 5" w:uiPriority="72"/>
+    <w:lsdException w:name="Colorful Grid Accent 5" w:uiPriority="73"/>
+    <w:lsdException w:name="Light Shading Accent 6" w:uiPriority="60"/>
+    <w:lsdException w:name="Light List Accent 6" w:uiPriority="61"/>
+    <w:lsdException w:name="Light Grid Accent 6" w:uiPriority="62"/>
+    <w:lsdException w:name="Medium Shading 1 Accent 6" w:uiPriority="63"/>
+    <w:lsdException w:name="Medium Shading 2 Accent 6" w:uiPriority="64"/>
+    <w:lsdException w:name="Medium List 1 Accent 6" w:uiPriority="65"/>
+    <w:lsdException w:name="Medium List 2 Accent 6" w:uiPriority="66"/>
+    <w:lsdException w:name="Medium Grid 1 Accent 6" w:uiPriority="67"/>
+    <w:lsdException w:name="Medium Grid 2 Accent 6" w:uiPriority="68"/>
+    <w:lsdException w:name="Medium Grid 3 Accent 6" w:uiPriority="69"/>
+    <w:lsdException w:name="Dark List Accent 6" w:uiPriority="70"/>
+    <w:lsdException w:name="Colorful Shading Accent 6" w:uiPriority="71"/>
+    <w:lsdException w:name="Colorful List Accent 6" w:uiPriority="72"/>
+    <w:lsdException w:name="Colorful Grid Accent 6" w:uiPriority="73"/>
+    <w:lsdException w:name="Subtle Emphasis" w:uiPriority="19" w:qFormat="1"/>
+    <w:lsdException w:name="Intense Emphasis" w:uiPriority="21" w:qFormat="1"/>
+    <w:lsdException w:name="Subtle Reference" w:uiPriority="31" w:qFormat="1"/>
+    <w:lsdException w:name="Intense Reference" w:uiPriority="32" w:qFormat="1"/>
+    <w:lsdException w:name="Book Title" w:uiPriority="33" w:qFormat="1"/>
+    <w:lsdException w:name="Bibliography" w:semiHidden="1" w:uiPriority="37" w:unhideWhenUsed="1"/>
+    <w:lsdException w:name="TOC Heading" w:semiHidden="1" w:uiPriority="39" w:unhideWhenUsed="1" w:qFormat="1"/>
+    <w:lsdException w:name="Plain Table 1" w:uiPriority="41"/>
+    <w:lsdException w:name="Plain Table 2" w:uiPriority="42"/>
+    <w:lsdException w:name="Plain Table 3" w:uiPriority="43"/>
+    <w:lsdException w:name="Plain Table 4" w:uiPriority="44"/>
+    <w:lsdException w:name="Plain Table 5" w:uiPriority="45"/>
+    <w:lsdException w:name="Grid Table Light" w:uiPriority="40"/>
+    <w:lsdException w:name="Grid Table 1 Light" w:uiPriority="46"/>
+    <w:lsdException w:name="Grid Table 2" w:uiPriority="47"/>
+    <w:lsdException w:name="Grid Table 3" w:uiPriority="48"/>
+    <w:lsdException w:name="Grid Table 4" w:uiPriority="49"/>
+    <w:lsdException w:name="Grid Table 5 Dark" w:uiPriority="50"/>
+    <w:lsdException w:name="Grid Table 6 Colorful" w:uiPriority="51"/>
+    <w:lsdException w:name="Grid Table 7 Colorful" w:uiPriority="52"/>
+    <w:lsdException w:name="Grid Table 1 Light Accent 1" w:uiPriority="46"/>
+    <w:lsdException w:name="Grid Table 2 Accent 1" w:uiPriority="47"/>
+    <w:lsdException w:name="Grid Table 3 Accent 1" w:uiPriority="48"/>
+    <w:lsdException w:name="Grid Table 4 Accent 1" w:uiPriority="49"/>
+    <w:lsdException w:name="Grid Table 5 Dark Accent 1" w:uiPriority="50"/>
+    <w:lsdException w:name="Grid Table 6 Colorful Accent 1" w:uiPriority="51"/>
+    <w:lsdException w:name="Grid Table 7 Colorful Accent 1" w:uiPriority="52"/>
+    <w:lsdException w:name="Grid Table 1 Light Accent 2" w:uiPriority="46"/>
+    <w:lsdException w:name="Grid Table 2 Accent 2" w:uiPriority="47"/>
+    <w:lsdException w:name="Grid Table 3 Accent 2" w:uiPriority="48"/>
+    <w:lsdException w:name="Grid Table 4 Accent 2" w:uiPriority="49"/>
+    <w:lsdException w:name="Grid Table 5 Dark Accent 2" w:uiPriority="50"/>
+    <w:lsdException w:name="Grid Table 6 Colorful Accent 2" w:uiPriority="51"/>
+    <w:lsdException w:name="Grid Table 7 Colorful Accent 2" w:uiPriority="52"/>
+    <w:lsdException w:name="Grid Table 1 Light Accent 3" w:uiPriority="46"/>
+    <w:lsdException w:name="Grid Table 2 Accent 3" w:uiPriority="47"/>
+    <w:lsdException w:name="Grid Table 3 Accent 3" w:uiPriority="48"/>
+    <w:lsdException w:name="Grid Table 4 Accent 3" w:uiPriority="49"/>
+    <w:lsdException w:name="Grid Table 5 Dark Accent 3" w:uiPriority="50"/>
+    <w:lsdException w:name="Grid Table 6 Colorful Accent 3" w:uiPriority="51"/>
+    <w:lsdException w:name="Grid Table 7 Colorful Accent 3" w:uiPriority="52"/>
+    <w:lsdException w:name="Grid Table 1 Light Accent 4" w:uiPriority="46"/>
+    <w:lsdException w:name="Grid Table 2 Accent 4" w:uiPriority="47"/>
+    <w:lsdException w:name="Grid Table 3 Accent 4" w:uiPriority="48"/>
+    <w:lsdException w:name="Grid Table 4 Accent 4" w:uiPriority="49"/>
+    <w:lsdException w:name="Grid Table 5 Dark Accent 4" w:uiPriority="50"/>
+    <w:lsdException w:name="Grid Table 6 Colorful Accent 4" w:uiPriority="51"/>
+    <w:lsdException w:name="Grid Table 7 Colorful Accent 4" w:uiPriority="52"/>
+    <w:lsdException w:name="Grid Table 1 Light Accent 5" w:uiPriority="46"/>
+    <w:lsdException w:name="Grid Table 2 Accent 5" w:uiPriority="47"/>
+    <w:lsdException w:name="Grid Table 3 Accent 5" w:uiPriority="48"/>
+    <w:lsdException w:name="Grid Table 4 Accent 5" w:uiPriority="49"/>
+    <w:lsdException w:name="Grid Table 5 Dark Accent 5" w:uiPriority="50"/>
+    <w:lsdException w:name="Grid Table 6 Colorful Accent 5" w:uiPriority="51"/>
+    <w:lsdException w:name="Grid Table 7 Colorful Accent 5" w:uiPriority="52"/>
+    <w:lsdException w:name="Grid Table 1 Light Accent 6" w:uiPriority="46"/>
+    <w:lsdException w:name="Grid Table 2 Accent 6" w:uiPriority="47"/>
+    <w:lsdException w:name="Grid Table 3 Accent 6" w:uiPriority="48"/>
+    <w:lsdException w:name="Grid Table 4 Accent 6" w:uiPriority="49"/>
+    <w:lsdException w:name="Grid Table 5 Dark Accent 6" w:uiPriority="50"/>
+    <w:lsdException w:name="Grid Table 6 Colorful Accent 6" w:uiPriority="51"/>
+    <w:lsdException w:name="Grid Table 7 Colorful Accent 6" w:uiPriority="52"/>
+    <w:lsdException w:name="List Table 1 Light" w:uiPriority="46"/>
+    <w:lsdException w:name="List Table 2" w:uiPriority="47"/>
+    <w:lsdException w:name="List Table 3" w:uiPriority="48"/>
+    <w:lsdException w:name="List Table 4" w:uiPriority="49"/>
+    <w:lsdException w:name="List Table 5 Dark" w:uiPriority="50"/>
+    <w:lsdException w:name="List Table 6 Colorful" w:uiPriority="51"/>
+    <w:lsdException w:name="List Table 7 Colorful" w:uiPriority="52"/>
+    <w:lsdException w:name="List Table 1 Light Accent 1" w:uiPriority="46"/>
+    <w:lsdException w:name="List Table 2 Accent 1" w:uiPriority="47"/>
+    <w:lsdException w:name="List Table 3 Accent 1" w:uiPriority="48"/>
+    <w:lsdException w:name="List Table 4 Accent 1" w:uiPriority="49"/>
+    <w:lsdException w:name="List Table 5 Dark Accent 1" w:uiPriority="50"/>
+    <w:lsdException w:name="List Table 6 Colorful Accent 1" w:uiPriority="51"/>
+    <w:lsdException w:name="List Table 7 Colorful Accent 1" w:uiPriority="52"/>
+    <w:lsdException w:name="List Table 1 Light Accent 2" w:uiPriority="46"/>
+    <w:lsdException w:name="List Table 2 Accent 2" w:uiPriority="47"/>
+    <w:lsdException w:name="List Table 3 Accent 2" w:uiPriority="48"/>
+    <w:lsdException w:name="List Table 4 Accent 2" w:uiPriority="49"/>
+    <w:lsdException w:name="List Table 5 Dark Accent 2" w:uiPriority="50"/>
+    <w:lsdException w:name="List Table 6 Colorful Accent 2" w:uiPriority="51"/>
+    <w:lsdException w:name="List Table 7 Colorful Accent 2" w:uiPriority="52"/>
+    <w:lsdException w:name="List Table 1 Light Accent 3" w:uiPriority="46"/>
+    <w:lsdException w:name="List Table 2 Accent 3" w:uiPriority="47"/>
+    <w:lsdException w:name="List Table 3 Accent 3" w:uiPriority="48"/>
+    <w:lsdException w:name="List Table 4 Accent 3" w:uiPriority="49"/>
+    <w:lsdException w:name="List Table 5 Dark Accent 3" w:uiPriority="50"/>
+    <w:lsdException w:name="List Table 6 Colorful Accent 3" w:uiPriority="51"/>
+    <w:lsdException w:name="List Table 7 Colorful Accent 3" w:uiPriority="52"/>
+    <w:lsdException w:name="List Table 1 Light Accent 4" w:uiPriority="46"/>
+    <w:lsdException w:name="List Table 2 Accent 4" w:uiPriority="47"/>
+    <w:lsdException w:name="List Table 3 Accent 4" w:uiPriority="48"/>
+    <w:lsdException w:name="List Table 4 Accent 4" w:uiPriority="49"/>
+    <w:lsdException w:name="List Table 5 Dark Accent 4" w:uiPriority="50"/>
+    <w:lsdException w:name="List Table 6 Colorful Accent 4" w:uiPriority="51"/>
+    <w:lsdException w:name="List Table 7 Colorful Accent 4" w:uiPriority="52"/>
+    <w:lsdException w:name="List Table 1 Light Accent 5" w:uiPriority="46"/>
+    <w:lsdException w:name="List Table 2 Accent 5" w:uiPriority="47"/>
+    <w:lsdException w:name="List Table 3 Accent 5" w:uiPriority="48"/>
+    <w:lsdException w:name="List Table 4 Accent 5" w:uiPriority="49"/>
+    <w:lsdException w:name="List Table 5 Dark Accent 5" w:uiPriority="50"/>
+    <w:lsdException w:name="List Table 6 Colorful Accent 5" w:uiPriority="51"/>
+    <w:lsdException w:name="List Table 7 Colorful Accent 5" w:uiPriority="52"/>
+    <w:lsdException w:name="List Table 1 Light Accent 6" w:uiPriority="46"/>
+    <w:lsdException w:name="List Table 2 Accent 6" w:uiPriority="47"/>
+    <w:lsdException w:name="List Table 3 Accent 6" w:uiPriority="48"/>
+    <w:lsdException w:name="List Table 4 Accent 6" w:uiPriority="49"/>
+    <w:lsdException w:name="List Table 5 Dark Accent 6" w:uiPriority="50"/>
+    <w:lsdException w:name="List Table 6 Colorful Accent 6" w:uiPriority="51"/>
+    <w:lsdException w:name="List Table 7 Colorful Accent 6" w:uiPriority="52"/>
+    <w:lsdException w:name="Mention" w:semiHidden="1" w:unhideWhenUsed="1"/>
+    <w:lsdException w:name="Smart Hyperlink" w:semiHidden="1" w:unhideWhenUsed="1"/>
+    <w:lsdException w:name="Hashtag" w:semiHidden="1" w:unhideWhenUsed="1"/>
+    <w:lsdException w:name="Unresolved Mention" w:semiHidden="1" w:unhideWhenUsed="1"/>
+    <w:lsdException w:name="Smart Link" w:semiHidden="1" w:unhideWhenUsed="1"/>
+  </w:latentStyles>
+  <w:style w:type="paragraph" w:default="1" w:styleId="Normal">
+    <w:name w:val="Normal"/>
+    <w:qFormat/>
+  </w:style>
+  <w:style w:type="character" w:default="1" w:styleId="DefaultParagraphFont">
+    <w:name w:val="Default Paragraph Font"/>
+    <w:uiPriority w:val="1"/>
+    <w:semiHidden/>
+    <w:unhideWhenUsed/>
+  </w:style>
+  <w:style w:type="table" w:default="1" w:styleId="TableNormal">
+    <w:name w:val="Normal Table"/>
+    <w:uiPriority w:val="99"/>
+    <w:semiHidden/>
+    <w:unhideWhenUsed/>
+    <w:tblPr>
+      <w:tblInd w:w="0" w:type="dxa"/>
+      <w:tblCellMar>
+        <w:top w:w="0" w:type="dxa"/>
+        <w:left w:w="108" w:type="dxa"/>
+        <w:bottom w:w="0" w:type="dxa"/>
+        <w:right w:w="108" w:type="dxa"/>
+      </w:tblCellMar>
+    </w:tblPr>
+  </w:style>
+  <w:style w:type="numbering" w:default="1" w:styleId="NoList">
+    <w:name w:val="No List"/>
+    <w:uiPriority w:val="99"/>
+    <w:semiHidden/>
+    <w:unhideWhenUsed/>
+  </w:style>
+  <w:style w:type="character" w:styleId="PlaceholderText">
+    <w:name w:val="Placeholder Text"/>
+    <w:basedOn w:val="DefaultParagraphFont"/>
+    <w:uiPriority w:val="99"/>
+    <w:semiHidden/>
+    <w:rsid w:val="009F0384"/>
+    <w:rPr>
+      <w:color w:val="666666"/>
+    </w:rPr>
+  </w:style>
+  <w:style w:type="paragraph" w:customStyle="1" w:styleId="59C29D915073124BB8B840F3CF911EFE">
+    <w:name w:val="59C29D915073124BB8B840F3CF911EFE"/>
+    <w:rsid w:val="009F0384"/>
+  </w:style>
+</w:styles>
+</file>
+
+<file path=word/glossary/webSettings.xml><?xml version="1.0" encoding="utf-8"?>
+<w:webSettings xmlns:mc="http://schemas.openxmlformats.org/markup-compatibility/2006" xmlns:r="http://schemas.openxmlformats.org/officeDocument/2006/relationships" xmlns:w="http://schemas.openxmlformats.org/wordprocessingml/2006/main" xmlns:w14="http://schemas.microsoft.com/office/word/2010/wordml" xmlns:w15="http://schemas.microsoft.com/office/word/2012/wordml" xmlns:w16cex="http://schemas.microsoft.com/office/word/2018/wordml/cex" xmlns:w16cid="http://schemas.microsoft.com/office/word/2016/wordml/cid" xmlns:w16="http://schemas.microsoft.com/office/word/2018/wordml" xmlns:w16sdtdh="http://schemas.microsoft.com/office/word/2020/wordml/sdtdatahash" xmlns:w16se="http://schemas.microsoft.com/office/word/2015/wordml/symex" mc:Ignorable="w14 w15 w16se w16cid w16 w16cex w16sdtdh">
+  <w:optimizeForBrowser/>
+  <w:allowPNG/>
+</w:webSettings>
+</file>
+
 <file path=word/theme/theme1.xml><?xml version="1.0" encoding="utf-8"?>
 <a:theme xmlns:a="http://schemas.openxmlformats.org/drawingml/2006/main" name="Office Theme">
   <a:themeElements>
@@ -3592,4 +5790,39 @@
     </a:ext>
   </a:extLst>
 </a:theme>
+</file>
+
+<file path=word/webextensions/taskpanes.xml><?xml version="1.0" encoding="utf-8"?>
+<wetp:taskpanes xmlns:wetp="http://schemas.microsoft.com/office/webextensions/taskpanes/2010/11">
+  <wetp:taskpane dockstate="right" visibility="0" width="350" row="0">
+    <wetp:webextensionref xmlns:r="http://schemas.openxmlformats.org/officeDocument/2006/relationships" r:id="rId1"/>
+  </wetp:taskpane>
+</wetp:taskpanes>
+</file>
+
+<file path=word/webextensions/webextension1.xml><?xml version="1.0" encoding="utf-8"?>
+<we:webextension xmlns:we="http://schemas.microsoft.com/office/webextensions/webextension/2010/11" id="{CEBC52E2-81B4-D144-83E7-81F47D56D83A}">
+  <we:reference id="wa104382081" version="1.55.1.0" store="en-ZA" storeType="OMEX"/>
+  <we:alternateReferences>
+    <we:reference id="wa104382081" version="1.55.1.0" store="" storeType="OMEX"/>
+  </we:alternateReferences>
+  <we:properties>
+    <we:property name="MENDELEY_CITATIONS" value="[{&quot;citationID&quot;:&quot;MENDELEY_CITATION_97efb858-ea47-434d-b564-e0d6c05828c5&quot;,&quot;properties&quot;:{&quot;noteIndex&quot;:0},&quot;isEdited&quot;:false,&quot;manualOverride&quot;:{&quot;isManuallyOverridden&quot;:false,&quot;citeprocText&quot;:&quot;[1]&quot;,&quot;manualOverrideText&quot;:&quot;&quot;},&quot;citationTag&quot;:&quot;MENDELEY_CITATION_v3_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&quot;,&quot;citationItems&quot;:[{&quot;id&quot;:&quot;de6055ef-2b82-3f15-b6cf-a83951e4ced7&quot;,&quot;itemData&quot;:{&quot;type&quot;:&quot;webpage&quot;,&quot;id&quot;:&quot;de6055ef-2b82-3f15-b6cf-a83951e4ced7&quot;,&quot;title&quot;:&quot;Birth rate, crude (per 1,000 people) - Kenya | Data&quot;,&quot;author&quot;:[{&quot;family&quot;:&quot;The World Bank&quot;,&quot;given&quot;:&quot;&quot;,&quot;parse-names&quot;:false,&quot;dropping-particle&quot;:&quot;&quot;,&quot;non-dropping-particle&quot;:&quot;&quot;}],&quot;accessed&quot;:{&quot;date-parts&quot;:[[2024,3,25]]},&quot;URL&quot;:&quot;https://data.worldbank.org/indicator/SP.DYN.CBRT.IN?end=2021&amp;locations=KE&amp;start=2000&amp;view=chart&quot;,&quot;issued&quot;:{&quot;date-parts&quot;:[[2021]]},&quot;container-title-short&quot;:&quot;&quot;},&quot;isTemporary&quot;:false}]},{&quot;citationID&quot;:&quot;MENDELEY_CITATION_f142a972-eb18-4d4f-b9fe-a3a1b1f8803e&quot;,&quot;properties&quot;:{&quot;noteIndex&quot;:0},&quot;isEdited&quot;:false,&quot;manualOverride&quot;:{&quot;isManuallyOverridden&quot;:false,&quot;citeprocText&quot;:&quot;[2]&quot;,&quot;manualOverrideText&quot;:&quot;&quot;},&quot;citationItems&quot;:[{&quot;id&quot;:&quot;1c09540e-75b1-341e-a91d-c6871a78bd83&quot;,&quot;itemData&quot;:{&quot;type&quot;:&quot;webpage&quot;,&quot;id&quot;:&quot;1c09540e-75b1-341e-a91d-c6871a78bd83&quot;,&quot;title&quot;:&quot;Death rate, crude (per 1,000 people) - Kenya | Data&quot;,&quot;author&quot;:[{&quot;family&quot;:&quot;The World Bank&quot;,&quot;given&quot;:&quot;&quot;,&quot;parse-names&quot;:false,&quot;dropping-particle&quot;:&quot;&quot;,&quot;non-dropping-particle&quot;:&quot;&quot;}],&quot;accessed&quot;:{&quot;date-parts&quot;:[[2024,3,25]]},&quot;URL&quot;:&quot;https://data.worldbank.org/indicator/SP.DYN.CDRT.IN?end=2021&amp;locations=KE&amp;start=2000&amp;view=chart&quot;,&quot;issued&quot;:{&quot;date-parts&quot;:[[2021]]},&quot;container-title-short&quot;:&quot;&quot;},&quot;isTemporary&quot;:false}],&quot;citationTag&quot;:&quot;MENDELEY_CITATION_v3_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&quot;},{&quot;citationID&quot;:&quot;MENDELEY_CITATION_f543fb68-6293-479e-978d-bd562f5b3b43&quot;,&quot;properties&quot;:{&quot;noteIndex&quot;:0},&quot;isEdited&quot;:false,&quot;manualOverride&quot;:{&quot;isManuallyOverridden&quot;:false,&quot;citeprocText&quot;:&quot;[3]&quot;,&quot;manualOverrideText&quot;:&quot;&quot;},&quot;citationTag&quot;:&quot;MENDELEY_CITATION_v3_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&quot;,&quot;citationItems&quot;:[{&quot;id&quot;:&quot;f01ef2b7-0635-3672-93d6-db3b9d3c93b3&quot;,&quot;itemData&quot;:{&quot;type&quot;:&quot;article-journal&quot;,&quot;id&quot;:&quot;f01ef2b7-0635-3672-93d6-db3b9d3c93b3&quot;,&quot;title&quot;:&quot;Modelling the impact of effective private provider engagement on tuberculosis control in urban India - Supplementary Material&quot;,&quot;author&quot;:[{&quot;family&quot;:&quot;Arinaminpathy&quot;,&quot;given&quot;:&quot;Nimalan&quot;,&quot;parse-names&quot;:false,&quot;dropping-particle&quot;:&quot;&quot;,&quot;non-dropping-particle&quot;:&quot;&quot;},{&quot;family&quot;:&quot;Deo&quot;,&quot;given&quot;:&quot;sarang&quot;,&quot;parse-names&quot;:false,&quot;dropping-particle&quot;:&quot;&quot;,&quot;non-dropping-particle&quot;:&quot;&quot;},{&quot;family&quot;:&quot;singh&quot;,&quot;given&quot;:&quot;simrita&quot;,&quot;parse-names&quot;:false,&quot;dropping-particle&quot;:&quot;&quot;,&quot;non-dropping-particle&quot;:&quot;&quot;},{&quot;family&quot;:&quot;Khaparde&quot;,&quot;given&quot;:&quot;sunil&quot;,&quot;parse-names&quot;:false,&quot;dropping-particle&quot;:&quot;&quot;,&quot;non-dropping-particle&quot;:&quot;&quot;},{&quot;family&quot;:&quot;Rao&quot;,&quot;given&quot;:&quot;Raghuram&quot;,&quot;parse-names&quot;:false,&quot;dropping-particle&quot;:&quot;&quot;,&quot;non-dropping-particle&quot;:&quot;&quot;},{&quot;family&quot;:&quot;Vadera&quot;,&quot;given&quot;:&quot;Bhavin&quot;,&quot;parse-names&quot;:false,&quot;dropping-particle&quot;:&quot;&quot;,&quot;non-dropping-particle&quot;:&quot;&quot;},{&quot;family&quot;:&quot;Kulshrestha&quot;,&quot;given&quot;:&quot;Niraj&quot;,&quot;parse-names&quot;:false,&quot;dropping-particle&quot;:&quot;&quot;,&quot;non-dropping-particle&quot;:&quot;&quot;},{&quot;family&quot;:&quot;Gupta&quot;,&quot;given&quot;:&quot;Devesh&quot;,&quot;parse-names&quot;:false,&quot;dropping-particle&quot;:&quot;&quot;,&quot;non-dropping-particle&quot;:&quot;&quot;},{&quot;family&quot;:&quot;Rade&quot;,&quot;given&quot;:&quot;Kiran&quot;,&quot;parse-names&quot;:false,&quot;dropping-particle&quot;:&quot;&quot;,&quot;non-dropping-particle&quot;:&quot;&quot;},{&quot;family&quot;:&quot;Achuthan Nair&quot;,&quot;given&quot;:&quot;Sreenivas&quot;,&quot;parse-names&quot;:false,&quot;dropping-particle&quot;:&quot;&quot;,&quot;non-dropping-particle&quot;:&quot;&quot;},{&quot;family&quot;:&quot;Dewan&quot;,&quot;given&quot;:&quot;puneet&quot;,&quot;parse-names&quot;:false,&quot;dropping-particle&quot;:&quot;&quot;,&quot;non-dropping-particle&quot;:&quot;&quot;}],&quot;container-title&quot;:&quot;Scientific Reports&quot;,&quot;container-title-short&quot;:&quot;Sci Rep&quot;,&quot;accessed&quot;:{&quot;date-parts&quot;:[[2024,3,25]]},&quot;DOI&quot;:&quot;10.1038/s41598-019-39799-7&quot;,&quot;ISSN&quot;:&quot;2045-2322&quot;,&quot;URL&quot;:&quot;https://doi.org/10.1038/s41598-019-39799-7&quot;,&quot;issued&quot;:{&quot;date-parts&quot;:[[2019]]},&quot;page&quot;:&quot;3810&quot;,&quot;abstract&quot;:&quot;In India, the country with the world's largest burden of tuberculosis (TB), most patients first seek care in the private healthcare sector, which is fragmented and unregulated. Ongoing initiatives are demonstrating effective approaches for engaging with this sector, and form a central part of India's recent National strategic plan: here we aimed to address their potential impact on tB transmission in urban settings, when taken to scale. We developed a mathematical model of TB transmission dynamics, calibrated to urban populations in Mumbai and patna, two major cities in India where pilot interventions are currently ongoing. We found that, when taken to sufficient scale to capture 75% of patient-provider interactions, the intervention could reduce incidence by upto 21.3% (95% Bayesian credible interval (CrI) 13.0-32.5%) and 15.8% (95% CrI 7.8-28.2%) in Mumbai and Patna respectively, between 2018 and 2025. There is a stronger impact on TB mortality, with a reduction of up to 38.1% (95% CrI 20.0-55.1%) in the example of Mumbai. The incidence impact of this intervention alone may be limited by the amount of transmission that has already occurred by the time a patient first presents for care: model estimates suggest an initial patient delay of 4-5 months before first seeking care, followed by a diagnostic delay of 1-2 months before ultimately initiating TB treatment. Our results suggest that the transmission impact of such interventions could be maximised by additional measures to encourage early uptake of TB services.&quot;,&quot;issue&quot;:&quot;1&quot;,&quot;volume&quot;:&quot;9&quot;},&quot;isTemporary&quot;:false}]},{&quot;citationID&quot;:&quot;MENDELEY_CITATION_658f8e7d-4331-4f83-b83b-9c114d06ee25&quot;,&quot;properties&quot;:{&quot;noteIndex&quot;:0},&quot;isEdited&quot;:false,&quot;manualOverride&quot;:{&quot;isManuallyOverridden&quot;:false,&quot;citeprocText&quot;:&quot;[4]&quot;,&quot;manualOverrideText&quot;:&quot;&quot;},&quot;citationTag&quot;:&quot;MENDELEY_CITATION_v3_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&quot;,&quot;citationItems&quot;:[{&quot;id&quot;:&quot;fc6e6538-fecf-3bcd-bb8e-c344c4301f79&quot;,&quot;itemData&quot;:{&quot;type&quot;:&quot;report&quot;,&quot;id&quot;:&quot;fc6e6538-fecf-3bcd-bb8e-c344c4301f79&quot;,&quot;title&quot;:&quot;CLINICAL MANAGEMENT OF RIFAMPICIN-RESISTANT TUBERCULOSIS: Updated Clinical Reference Guide&quot;,&quot;author&quot;:[{&quot;family&quot;:&quot;South African National Department of Health&quot;,&quot;given&quot;:&quot;&quot;,&quot;parse-names&quot;:false,&quot;dropping-particle&quot;:&quot;&quot;,&quot;non-dropping-particle&quot;:&quot;&quot;}],&quot;accessed&quot;:{&quot;date-parts&quot;:[[2024,3,25]]},&quot;issued&quot;:{&quot;date-parts&quot;:[[2023,7]]},&quot;container-title-short&quot;:&quot;&quot;},&quot;isTemporary&quot;:false}]}]"/>
+    <we:property name="MENDELEY_CITATIONS_STYLE" value="{&quot;id&quot;:&quot;https://www.zotero.org/styles/ieee&quot;,&quot;title&quot;:&quot;IEEE&quot;,&quot;format&quot;:&quot;numeric&quot;,&quot;defaultLocale&quot;:null,&quot;isLocaleCodeValid&quot;:true}"/>
+  </we:properties>
+  <we:bindings/>
+  <we:snapshot xmlns:r="http://schemas.openxmlformats.org/officeDocument/2006/relationships"/>
+</we:webextension>
+</file>
+
+<file path=customXml/item1.xml><?xml version="1.0" encoding="utf-8"?>
+<b:Sources xmlns:b="http://schemas.openxmlformats.org/officeDocument/2006/bibliography" xmlns="http://schemas.openxmlformats.org/officeDocument/2006/bibliography" SelectedStyle="/APASixthEditionOfficeOnline.xsl" StyleName="APA" Version="6"/>
+</file>
+
+<file path=customXml/itemProps1.xml><?xml version="1.0" encoding="utf-8"?>
+<ds:datastoreItem xmlns:ds="http://schemas.openxmlformats.org/officeDocument/2006/customXml" ds:itemID="{AA49094D-0D39-8A47-9084-15F1678A0527}">
+  <ds:schemaRefs>
+    <ds:schemaRef ds:uri="http://schemas.openxmlformats.org/officeDocument/2006/bibliography"/>
+  </ds:schemaRefs>
+</ds:datastoreItem>
 </file>
</xml_diff>